<commit_message>
modification of instruction file
</commit_message>
<xml_diff>
--- a/doc/Instruction file with step by step instructions for each figure.docx
+++ b/doc/Instruction file with step by step instructions for each figure.docx
@@ -3,845 +3,6 @@
 <w:document xmlns:wpc="http://schemas.microsoft.com/office/word/2010/wordprocessingCanvas" xmlns:cx="http://schemas.microsoft.com/office/drawing/2014/chartex" xmlns:cx1="http://schemas.microsoft.com/office/drawing/2015/9/8/chartex" xmlns:cx2="http://schemas.microsoft.com/office/drawing/2015/10/21/chartex" xmlns:cx3="http://schemas.microsoft.com/office/drawing/2016/5/9/chartex" xmlns:cx4="http://schemas.microsoft.com/office/drawing/2016/5/10/chartex" xmlns:cx5="http://schemas.microsoft.com/office/drawing/2016/5/11/chartex" xmlns:cx6="http://schemas.microsoft.com/office/drawing/2016/5/12/chartex" xmlns:cx7="http://schemas.microsoft.com/office/drawing/2016/5/13/chartex" xmlns:cx8="http://schemas.microsoft.com/office/drawing/2016/5/14/chartex" xmlns:mc="http://schemas.openxmlformats.org/markup-compatibility/2006" xmlns:aink="http://schemas.microsoft.com/office/drawing/2016/ink" xmlns:am3d="http://schemas.microsoft.com/office/drawing/2017/model3d" xmlns:o="urn:schemas-microsoft-com:office:office" xmlns:oel="http://schemas.microsoft.com/office/2019/extlst" xmlns:r="http://schemas.openxmlformats.org/officeDocument/2006/relationships" xmlns:m="http://schemas.openxmlformats.org/officeDocument/2006/math" xmlns:v="urn:schemas-microsoft-com:vml" xmlns:wp14="http://schemas.microsoft.com/office/word/2010/wordprocessingDrawing" xmlns:wp="http://schemas.openxmlformats.org/drawingml/2006/wordprocessingDrawing" xmlns:w10="urn:schemas-microsoft-com:office:word" xmlns:w="http://schemas.openxmlformats.org/wordprocessingml/2006/main" xmlns:w14="http://schemas.microsoft.com/office/word/2010/wordml" xmlns:w15="http://schemas.microsoft.com/office/word/2012/wordml" xmlns:w16cex="http://schemas.microsoft.com/office/word/2018/wordml/cex" xmlns:w16cid="http://schemas.microsoft.com/office/word/2016/wordml/cid" xmlns:w16="http://schemas.microsoft.com/office/word/2018/wordml" xmlns:w16du="http://schemas.microsoft.com/office/word/2023/wordml/word16du" xmlns:w16sdtdh="http://schemas.microsoft.com/office/word/2020/wordml/sdtdatahash" xmlns:w16se="http://schemas.microsoft.com/office/word/2015/wordml/symex" xmlns:wpg="http://schemas.microsoft.com/office/word/2010/wordprocessingGroup" xmlns:wpi="http://schemas.microsoft.com/office/word/2010/wordprocessingInk" xmlns:wne="http://schemas.microsoft.com/office/word/2006/wordml" xmlns:wps="http://schemas.microsoft.com/office/word/2010/wordprocessingShape" mc:Ignorable="w14 w15 w16se w16cid w16 w16cex w16sdtdh w16du wp14">
   <w:background w:color="F6F9FC"/>
   <w:body>
-    <w:p>
-      <w:pPr>
-        <w:jc w:val="both"/>
-        <w:rPr>
-          <w:rFonts w:ascii="Palatino Linotype" w:hAnsi="Palatino Linotype"/>
-          <w:sz w:val="22"/>
-        </w:rPr>
-      </w:pPr>
-      <w:r>
-        <w:rPr>
-          <w:rFonts w:ascii="Palatino Linotype" w:hAnsi="Palatino Linotype"/>
-          <w:sz w:val="22"/>
-        </w:rPr>
-        <w:t>Dear Editor:</w:t>
-      </w:r>
-    </w:p>
-    <w:p>
-      <w:pPr>
-        <w:jc w:val="both"/>
-        <w:rPr>
-          <w:rFonts w:ascii="Palatino Linotype" w:hAnsi="Palatino Linotype"/>
-          <w:sz w:val="22"/>
-        </w:rPr>
-      </w:pPr>
-    </w:p>
-    <w:p>
-      <w:pPr>
-        <w:ind w:firstLineChars="200" w:firstLine="440"/>
-        <w:jc w:val="both"/>
-        <w:rPr>
-          <w:rFonts w:ascii="Palatino Linotype" w:hAnsi="Palatino Linotype"/>
-          <w:sz w:val="22"/>
-        </w:rPr>
-      </w:pPr>
-      <w:r>
-        <w:rPr>
-          <w:rFonts w:ascii="Palatino Linotype" w:hAnsi="Palatino Linotype"/>
-          <w:sz w:val="22"/>
-        </w:rPr>
-        <w:t>Thank you and your team for dedicating time to review our paper.</w:t>
-      </w:r>
-      <w:r>
-        <w:rPr>
-          <w:rFonts w:ascii="Palatino Linotype" w:hAnsi="Palatino Linotype"/>
-          <w:sz w:val="22"/>
-        </w:rPr>
-        <w:t xml:space="preserve"> </w:t>
-      </w:r>
-      <w:r>
-        <w:rPr>
-          <w:rFonts w:ascii="Palatino Linotype" w:hAnsi="Palatino Linotype"/>
-          <w:sz w:val="22"/>
-        </w:rPr>
-        <w:t>The proposed revision suggestions are very helpful for improving the quality of th</w:t>
-      </w:r>
-      <w:r>
-        <w:rPr>
-          <w:rFonts w:ascii="Palatino Linotype" w:hAnsi="Palatino Linotype"/>
-          <w:sz w:val="22"/>
-        </w:rPr>
-        <w:t>is</w:t>
-      </w:r>
-      <w:r>
-        <w:rPr>
-          <w:rFonts w:ascii="Palatino Linotype" w:hAnsi="Palatino Linotype"/>
-          <w:sz w:val="22"/>
-        </w:rPr>
-        <w:t xml:space="preserve"> paper</w:t>
-      </w:r>
-      <w:r>
-        <w:rPr>
-          <w:rFonts w:ascii="Palatino Linotype" w:hAnsi="Palatino Linotype" w:hint="eastAsia"/>
-          <w:sz w:val="22"/>
-        </w:rPr>
-        <w:t>.</w:t>
-      </w:r>
-      <w:r>
-        <w:rPr>
-          <w:rFonts w:ascii="Palatino Linotype" w:hAnsi="Palatino Linotype"/>
-          <w:sz w:val="22"/>
-        </w:rPr>
-        <w:t xml:space="preserve"> </w:t>
-      </w:r>
-      <w:r>
-        <w:rPr>
-          <w:rFonts w:ascii="Palatino Linotype" w:hAnsi="Palatino Linotype"/>
-          <w:sz w:val="22"/>
-        </w:rPr>
-        <w:t>For the convenience of reading, we provide</w:t>
-      </w:r>
-      <w:r>
-        <w:rPr>
-          <w:rFonts w:ascii="Palatino Linotype" w:hAnsi="Palatino Linotype"/>
-          <w:sz w:val="22"/>
-        </w:rPr>
-        <w:t>d</w:t>
-      </w:r>
-      <w:r>
-        <w:rPr>
-          <w:rFonts w:ascii="Palatino Linotype" w:hAnsi="Palatino Linotype"/>
-          <w:sz w:val="22"/>
-        </w:rPr>
-        <w:t xml:space="preserve"> a brief explanation of the modified content </w:t>
-      </w:r>
-      <w:r>
-        <w:rPr>
-          <w:rFonts w:ascii="Palatino Linotype" w:hAnsi="Palatino Linotype"/>
-          <w:sz w:val="22"/>
-        </w:rPr>
-        <w:t>according</w:t>
-      </w:r>
-      <w:r>
-        <w:rPr>
-          <w:rFonts w:ascii="Palatino Linotype" w:hAnsi="Palatino Linotype"/>
-          <w:sz w:val="22"/>
-        </w:rPr>
-        <w:t xml:space="preserve"> to the suggested clauses.</w:t>
-      </w:r>
-    </w:p>
-    <w:p>
-      <w:pPr>
-        <w:ind w:firstLineChars="200" w:firstLine="440"/>
-        <w:jc w:val="both"/>
-        <w:rPr>
-          <w:rFonts w:ascii="Palatino Linotype" w:hAnsi="Palatino Linotype"/>
-          <w:sz w:val="22"/>
-        </w:rPr>
-      </w:pPr>
-    </w:p>
-    <w:p>
-      <w:pPr>
-        <w:ind w:firstLineChars="200" w:firstLine="440"/>
-        <w:jc w:val="both"/>
-        <w:rPr>
-          <w:rFonts w:ascii="Palatino Linotype" w:hAnsi="Palatino Linotype"/>
-          <w:sz w:val="22"/>
-        </w:rPr>
-      </w:pPr>
-      <w:r>
-        <w:rPr>
-          <w:rFonts w:ascii="Palatino Linotype" w:hAnsi="Palatino Linotype"/>
-          <w:sz w:val="22"/>
-        </w:rPr>
-        <w:t xml:space="preserve">1. </w:t>
-      </w:r>
-      <w:r>
-        <w:rPr>
-          <w:rFonts w:ascii="Palatino Linotype" w:hAnsi="Palatino Linotype"/>
-          <w:sz w:val="22"/>
-        </w:rPr>
-        <w:t>The title submitted online differs from the title in the manuscript. They should be identical.</w:t>
-      </w:r>
-    </w:p>
-    <w:p>
-      <w:pPr>
-        <w:ind w:firstLineChars="200" w:firstLine="440"/>
-        <w:jc w:val="both"/>
-        <w:rPr>
-          <w:rFonts w:ascii="Palatino Linotype" w:hAnsi="Palatino Linotype"/>
-          <w:sz w:val="22"/>
-        </w:rPr>
-      </w:pPr>
-      <w:r>
-        <w:rPr>
-          <w:rFonts w:ascii="Palatino Linotype" w:hAnsi="Palatino Linotype"/>
-          <w:sz w:val="22"/>
-        </w:rPr>
-        <w:t>Modification instructions</w:t>
-      </w:r>
-      <w:r>
-        <w:rPr>
-          <w:rFonts w:ascii="Palatino Linotype" w:hAnsi="Palatino Linotype"/>
-          <w:sz w:val="22"/>
-        </w:rPr>
-        <w:t xml:space="preserve">: </w:t>
-      </w:r>
-      <w:r>
-        <w:rPr>
-          <w:rFonts w:ascii="Palatino Linotype" w:hAnsi="Palatino Linotype"/>
-          <w:sz w:val="22"/>
-        </w:rPr>
-        <w:t>We have modified the title submitted online.</w:t>
-      </w:r>
-    </w:p>
-    <w:p>
-      <w:pPr>
-        <w:ind w:firstLineChars="200" w:firstLine="440"/>
-        <w:jc w:val="both"/>
-        <w:rPr>
-          <w:rFonts w:ascii="Palatino Linotype" w:hAnsi="Palatino Linotype"/>
-          <w:sz w:val="22"/>
-        </w:rPr>
-      </w:pPr>
-    </w:p>
-    <w:p>
-      <w:pPr>
-        <w:ind w:firstLineChars="200" w:firstLine="440"/>
-        <w:jc w:val="both"/>
-        <w:rPr>
-          <w:rFonts w:ascii="Palatino Linotype" w:hAnsi="Palatino Linotype"/>
-          <w:sz w:val="22"/>
-        </w:rPr>
-      </w:pPr>
-      <w:r>
-        <w:rPr>
-          <w:rFonts w:ascii="Palatino Linotype" w:hAnsi="Palatino Linotype" w:hint="eastAsia"/>
-          <w:sz w:val="22"/>
-        </w:rPr>
-        <w:t>2</w:t>
-      </w:r>
-      <w:r>
-        <w:rPr>
-          <w:rFonts w:ascii="Palatino Linotype" w:hAnsi="Palatino Linotype"/>
-          <w:sz w:val="22"/>
-        </w:rPr>
-        <w:t xml:space="preserve">. </w:t>
-      </w:r>
-      <w:r>
-        <w:rPr>
-          <w:rFonts w:ascii="Palatino Linotype" w:hAnsi="Palatino Linotype"/>
-          <w:sz w:val="22"/>
-        </w:rPr>
-        <w:t>Some terms remain confusing (see the attached file). I can only go through the abstract. You and your co-authors need to revise the manuscript carefully on the technical front. Please seek professional English editing service and upload a certificate in your next submission.</w:t>
-      </w:r>
-    </w:p>
-    <w:p>
-      <w:pPr>
-        <w:ind w:firstLineChars="200" w:firstLine="440"/>
-        <w:jc w:val="both"/>
-        <w:rPr>
-          <w:rFonts w:ascii="Palatino Linotype" w:hAnsi="Palatino Linotype"/>
-          <w:sz w:val="22"/>
-        </w:rPr>
-      </w:pPr>
-      <w:r>
-        <w:rPr>
-          <w:rFonts w:ascii="Palatino Linotype" w:hAnsi="Palatino Linotype"/>
-          <w:sz w:val="22"/>
-        </w:rPr>
-        <w:t>Modification instructions</w:t>
-      </w:r>
-      <w:r>
-        <w:rPr>
-          <w:rFonts w:ascii="Palatino Linotype" w:hAnsi="Palatino Linotype"/>
-          <w:sz w:val="22"/>
-        </w:rPr>
-        <w:t>:</w:t>
-      </w:r>
-      <w:r>
-        <w:rPr>
-          <w:rFonts w:ascii="Palatino Linotype" w:hAnsi="Palatino Linotype"/>
-          <w:sz w:val="22"/>
-        </w:rPr>
-        <w:t xml:space="preserve"> We have revised the manuscript carefully, and sought a professional team for English editing service. Editing certificate is as follows.</w:t>
-      </w:r>
-    </w:p>
-    <w:p>
-      <w:pPr>
-        <w:jc w:val="center"/>
-        <w:rPr>
-          <w:rFonts w:ascii="Palatino Linotype" w:hAnsi="Palatino Linotype" w:hint="eastAsia"/>
-          <w:sz w:val="22"/>
-        </w:rPr>
-      </w:pPr>
-      <w:r>
-        <w:rPr>
-          <w:noProof/>
-        </w:rPr>
-        <w:drawing>
-          <wp:inline distT="0" distB="0" distL="0" distR="0" wp14:anchorId="6BD18A98" wp14:editId="793AA830">
-            <wp:extent cx="5274310" cy="4085590"/>
-            <wp:effectExtent l="0" t="0" r="2540" b="0"/>
-            <wp:docPr id="64929085" name="图片 1"/>
-            <wp:cNvGraphicFramePr>
-              <a:graphicFrameLocks xmlns:a="http://schemas.openxmlformats.org/drawingml/2006/main" noChangeAspect="1"/>
-            </wp:cNvGraphicFramePr>
-            <a:graphic xmlns:a="http://schemas.openxmlformats.org/drawingml/2006/main">
-              <a:graphicData uri="http://schemas.openxmlformats.org/drawingml/2006/picture">
-                <pic:pic xmlns:pic="http://schemas.openxmlformats.org/drawingml/2006/picture">
-                  <pic:nvPicPr>
-                    <pic:cNvPr id="64929085" name=""/>
-                    <pic:cNvPicPr/>
-                  </pic:nvPicPr>
-                  <pic:blipFill>
-                    <a:blip r:embed="rId8"/>
-                    <a:stretch>
-                      <a:fillRect/>
-                    </a:stretch>
-                  </pic:blipFill>
-                  <pic:spPr>
-                    <a:xfrm>
-                      <a:off x="0" y="0"/>
-                      <a:ext cx="5274310" cy="4085590"/>
-                    </a:xfrm>
-                    <a:prstGeom prst="rect">
-                      <a:avLst/>
-                    </a:prstGeom>
-                  </pic:spPr>
-                </pic:pic>
-              </a:graphicData>
-            </a:graphic>
-          </wp:inline>
-        </w:drawing>
-      </w:r>
-    </w:p>
-    <w:p>
-      <w:pPr>
-        <w:ind w:firstLineChars="200" w:firstLine="440"/>
-        <w:jc w:val="both"/>
-        <w:rPr>
-          <w:rFonts w:ascii="Palatino Linotype" w:hAnsi="Palatino Linotype"/>
-          <w:sz w:val="22"/>
-        </w:rPr>
-      </w:pPr>
-    </w:p>
-    <w:p>
-      <w:pPr>
-        <w:ind w:firstLineChars="200" w:firstLine="440"/>
-        <w:jc w:val="both"/>
-        <w:rPr>
-          <w:rFonts w:ascii="Palatino Linotype" w:hAnsi="Palatino Linotype"/>
-          <w:sz w:val="22"/>
-        </w:rPr>
-      </w:pPr>
-      <w:r>
-        <w:rPr>
-          <w:rFonts w:ascii="Palatino Linotype" w:hAnsi="Palatino Linotype" w:hint="eastAsia"/>
-          <w:sz w:val="22"/>
-        </w:rPr>
-        <w:t>3</w:t>
-      </w:r>
-      <w:r>
-        <w:rPr>
-          <w:rFonts w:ascii="Palatino Linotype" w:hAnsi="Palatino Linotype"/>
-          <w:sz w:val="22"/>
-        </w:rPr>
-        <w:t xml:space="preserve">. </w:t>
-      </w:r>
-      <w:r>
-        <w:rPr>
-          <w:rFonts w:ascii="Palatino Linotype" w:hAnsi="Palatino Linotype"/>
-          <w:sz w:val="22"/>
-        </w:rPr>
-        <w:t xml:space="preserve">Thanks for sharing data and codes. Please have both data and codes at the same site, so reviewers can access them in one click. Also, the </w:t>
-      </w:r>
-      <w:proofErr w:type="spellStart"/>
-      <w:r>
-        <w:rPr>
-          <w:rFonts w:ascii="Palatino Linotype" w:hAnsi="Palatino Linotype"/>
-          <w:sz w:val="22"/>
-        </w:rPr>
-        <w:t>Gitee</w:t>
-      </w:r>
-      <w:proofErr w:type="spellEnd"/>
-      <w:r>
-        <w:rPr>
-          <w:rFonts w:ascii="Palatino Linotype" w:hAnsi="Palatino Linotype"/>
-          <w:sz w:val="22"/>
-        </w:rPr>
-        <w:t xml:space="preserve"> site and its linked data site include the first author's name of this manuscript. Please anonymize the site and all codes for double-blinded peer reviews. In addition, please provide a file with step-by-step instructions to reproduce findings (figures, tables, numerals) reported in the </w:t>
-      </w:r>
-      <w:r>
-        <w:rPr>
-          <w:rFonts w:ascii="Palatino Linotype" w:hAnsi="Palatino Linotype"/>
-          <w:sz w:val="22"/>
-        </w:rPr>
-        <w:lastRenderedPageBreak/>
-        <w:t xml:space="preserve">manuscript. I see the tutorial on the </w:t>
-      </w:r>
-      <w:proofErr w:type="spellStart"/>
-      <w:r>
-        <w:rPr>
-          <w:rFonts w:ascii="Palatino Linotype" w:hAnsi="Palatino Linotype"/>
-          <w:sz w:val="22"/>
-        </w:rPr>
-        <w:t>Gitee</w:t>
-      </w:r>
-      <w:proofErr w:type="spellEnd"/>
-      <w:r>
-        <w:rPr>
-          <w:rFonts w:ascii="Palatino Linotype" w:hAnsi="Palatino Linotype"/>
-          <w:sz w:val="22"/>
-        </w:rPr>
-        <w:t xml:space="preserve"> site. However, the instruction file should have specific instructions for each figure (table, or number), such as Figure 3.</w:t>
-      </w:r>
-    </w:p>
-    <w:p>
-      <w:pPr>
-        <w:ind w:firstLineChars="200" w:firstLine="440"/>
-        <w:jc w:val="both"/>
-        <w:rPr>
-          <w:rFonts w:ascii="Palatino Linotype" w:hAnsi="Palatino Linotype" w:hint="eastAsia"/>
-          <w:sz w:val="22"/>
-        </w:rPr>
-      </w:pPr>
-      <w:r>
-        <w:rPr>
-          <w:rFonts w:ascii="Palatino Linotype" w:hAnsi="Palatino Linotype"/>
-          <w:sz w:val="22"/>
-        </w:rPr>
-        <w:t>Modification instructions</w:t>
-      </w:r>
-      <w:r>
-        <w:rPr>
-          <w:rFonts w:ascii="Palatino Linotype" w:hAnsi="Palatino Linotype"/>
-          <w:sz w:val="22"/>
-        </w:rPr>
-        <w:t>:</w:t>
-      </w:r>
-      <w:r>
-        <w:rPr>
-          <w:rFonts w:ascii="Palatino Linotype" w:hAnsi="Palatino Linotype"/>
-          <w:sz w:val="22"/>
-        </w:rPr>
-        <w:t xml:space="preserve"> </w:t>
-      </w:r>
-      <w:r>
-        <w:rPr>
-          <w:rFonts w:ascii="Palatino Linotype" w:hAnsi="Palatino Linotype"/>
-          <w:sz w:val="22"/>
-        </w:rPr>
-        <w:t xml:space="preserve">We have anonymized the </w:t>
-      </w:r>
-      <w:r>
-        <w:rPr>
-          <w:rFonts w:ascii="Palatino Linotype" w:hAnsi="Palatino Linotype"/>
-          <w:sz w:val="22"/>
-        </w:rPr>
-        <w:t xml:space="preserve">related information of Gitte, and uploaded the data to the </w:t>
-      </w:r>
-      <w:proofErr w:type="spellStart"/>
-      <w:r>
-        <w:rPr>
-          <w:rFonts w:ascii="Palatino Linotype" w:hAnsi="Palatino Linotype"/>
-          <w:sz w:val="22"/>
-        </w:rPr>
-        <w:t>ShareBikes</w:t>
-      </w:r>
-      <w:proofErr w:type="spellEnd"/>
-      <w:r>
-        <w:rPr>
-          <w:rFonts w:ascii="Palatino Linotype" w:hAnsi="Palatino Linotype"/>
-          <w:sz w:val="22"/>
-        </w:rPr>
-        <w:t xml:space="preserve"> folder on the same link of the source code. </w:t>
-      </w:r>
-      <w:r>
-        <w:rPr>
-          <w:rFonts w:ascii="Palatino Linotype" w:hAnsi="Palatino Linotype"/>
-          <w:sz w:val="22"/>
-        </w:rPr>
-        <w:t>As for specific instructions, we have uploaded an attachment (See attachment 1</w:t>
-      </w:r>
-      <w:r>
-        <w:rPr>
-          <w:rFonts w:ascii="Palatino Linotype" w:hAnsi="Palatino Linotype"/>
-          <w:sz w:val="22"/>
-        </w:rPr>
-        <w:t xml:space="preserve"> for details</w:t>
-      </w:r>
-      <w:r>
-        <w:rPr>
-          <w:rFonts w:ascii="Palatino Linotype" w:hAnsi="Palatino Linotype"/>
-          <w:sz w:val="22"/>
-        </w:rPr>
-        <w:t>).</w:t>
-      </w:r>
-    </w:p>
-    <w:p>
-      <w:pPr>
-        <w:ind w:firstLineChars="200" w:firstLine="442"/>
-        <w:jc w:val="both"/>
-        <w:rPr>
-          <w:rFonts w:ascii="Palatino Linotype" w:hAnsi="Palatino Linotype"/>
-          <w:b/>
-          <w:bCs/>
-          <w:sz w:val="22"/>
-        </w:rPr>
-      </w:pPr>
-      <w:r>
-        <w:rPr>
-          <w:rFonts w:ascii="Palatino Linotype" w:hAnsi="Palatino Linotype" w:hint="eastAsia"/>
-          <w:b/>
-          <w:bCs/>
-          <w:sz w:val="22"/>
-        </w:rPr>
-        <w:t>I</w:t>
-      </w:r>
-      <w:r>
-        <w:rPr>
-          <w:rFonts w:ascii="Palatino Linotype" w:hAnsi="Palatino Linotype"/>
-          <w:b/>
-          <w:bCs/>
-          <w:sz w:val="22"/>
-        </w:rPr>
-        <w:t xml:space="preserve">n Addition, </w:t>
-      </w:r>
-      <w:r>
-        <w:rPr>
-          <w:rFonts w:ascii="Palatino Linotype" w:hAnsi="Palatino Linotype"/>
-          <w:b/>
-          <w:bCs/>
-          <w:sz w:val="22"/>
-        </w:rPr>
-        <w:t xml:space="preserve">we have provided an explanation about </w:t>
-      </w:r>
-      <w:r>
-        <w:rPr>
-          <w:rFonts w:ascii="Palatino Linotype" w:hAnsi="Palatino Linotype"/>
-          <w:b/>
-          <w:bCs/>
-          <w:sz w:val="22"/>
-        </w:rPr>
-        <w:t xml:space="preserve">the reason why </w:t>
-      </w:r>
-      <w:r>
-        <w:rPr>
-          <w:rFonts w:ascii="Palatino Linotype" w:hAnsi="Palatino Linotype"/>
-          <w:b/>
-          <w:bCs/>
-          <w:sz w:val="22"/>
-        </w:rPr>
-        <w:t xml:space="preserve">the author </w:t>
-      </w:r>
-      <w:proofErr w:type="spellStart"/>
-      <w:r>
-        <w:rPr>
-          <w:rFonts w:ascii="Palatino Linotype" w:hAnsi="Palatino Linotype"/>
-          <w:b/>
-          <w:bCs/>
-          <w:sz w:val="22"/>
-        </w:rPr>
-        <w:t>Minjie</w:t>
-      </w:r>
-      <w:proofErr w:type="spellEnd"/>
-      <w:r>
-        <w:rPr>
-          <w:rFonts w:ascii="Palatino Linotype" w:hAnsi="Palatino Linotype"/>
-          <w:b/>
-          <w:bCs/>
-          <w:sz w:val="22"/>
-        </w:rPr>
-        <w:t xml:space="preserve"> Chen</w:t>
-      </w:r>
-      <w:r>
-        <w:rPr>
-          <w:rFonts w:ascii="Palatino Linotype" w:hAnsi="Palatino Linotype"/>
-          <w:b/>
-          <w:bCs/>
-          <w:sz w:val="22"/>
-        </w:rPr>
-        <w:t xml:space="preserve"> cannot</w:t>
-      </w:r>
-      <w:r>
-        <w:rPr>
-          <w:rFonts w:ascii="Palatino Linotype" w:hAnsi="Palatino Linotype"/>
-          <w:b/>
-          <w:bCs/>
-          <w:sz w:val="22"/>
-        </w:rPr>
-        <w:t xml:space="preserve"> provide</w:t>
-      </w:r>
-      <w:r>
-        <w:rPr>
-          <w:rFonts w:ascii="Palatino Linotype" w:hAnsi="Palatino Linotype"/>
-          <w:b/>
-          <w:bCs/>
-          <w:sz w:val="22"/>
-        </w:rPr>
-        <w:t xml:space="preserve"> an</w:t>
-      </w:r>
-      <w:r>
-        <w:rPr>
-          <w:rFonts w:ascii="Palatino Linotype" w:hAnsi="Palatino Linotype"/>
-          <w:b/>
-          <w:bCs/>
-          <w:sz w:val="22"/>
-        </w:rPr>
-        <w:t xml:space="preserve"> institutional email (see attachment </w:t>
-      </w:r>
-      <w:r>
-        <w:rPr>
-          <w:rFonts w:ascii="Palatino Linotype" w:hAnsi="Palatino Linotype"/>
-          <w:b/>
-          <w:bCs/>
-          <w:sz w:val="22"/>
-        </w:rPr>
-        <w:t>2</w:t>
-      </w:r>
-      <w:r>
-        <w:rPr>
-          <w:rFonts w:ascii="Palatino Linotype" w:hAnsi="Palatino Linotype"/>
-          <w:b/>
-          <w:bCs/>
-          <w:sz w:val="22"/>
-        </w:rPr>
-        <w:t xml:space="preserve"> for details).</w:t>
-      </w:r>
-    </w:p>
-    <w:p>
-      <w:pPr>
-        <w:ind w:firstLineChars="200" w:firstLine="440"/>
-        <w:jc w:val="both"/>
-        <w:rPr>
-          <w:rFonts w:ascii="Palatino Linotype" w:hAnsi="Palatino Linotype"/>
-          <w:sz w:val="22"/>
-        </w:rPr>
-      </w:pPr>
-    </w:p>
-    <w:p>
-      <w:pPr>
-        <w:ind w:firstLineChars="200" w:firstLine="440"/>
-        <w:jc w:val="both"/>
-        <w:rPr>
-          <w:rFonts w:ascii="Palatino Linotype" w:hAnsi="Palatino Linotype"/>
-          <w:sz w:val="22"/>
-        </w:rPr>
-      </w:pPr>
-      <w:r>
-        <w:rPr>
-          <w:rFonts w:ascii="Palatino Linotype" w:hAnsi="Palatino Linotype"/>
-          <w:sz w:val="22"/>
-        </w:rPr>
-        <w:t>Thank you again for your valuable suggestion</w:t>
-      </w:r>
-      <w:r>
-        <w:rPr>
-          <w:rFonts w:ascii="Palatino Linotype" w:hAnsi="Palatino Linotype"/>
-          <w:sz w:val="22"/>
-        </w:rPr>
-        <w:t>s</w:t>
-      </w:r>
-      <w:r>
-        <w:rPr>
-          <w:rFonts w:ascii="Palatino Linotype" w:hAnsi="Palatino Linotype"/>
-          <w:sz w:val="22"/>
-        </w:rPr>
-        <w:t>.</w:t>
-      </w:r>
-      <w:r>
-        <w:rPr>
-          <w:rFonts w:ascii="Palatino Linotype" w:hAnsi="Palatino Linotype"/>
-          <w:sz w:val="22"/>
-        </w:rPr>
-        <w:t xml:space="preserve"> </w:t>
-      </w:r>
-    </w:p>
-    <w:p>
-      <w:pPr>
-        <w:ind w:firstLineChars="200" w:firstLine="440"/>
-        <w:jc w:val="both"/>
-        <w:rPr>
-          <w:rFonts w:ascii="Palatino Linotype" w:hAnsi="Palatino Linotype"/>
-          <w:sz w:val="22"/>
-        </w:rPr>
-      </w:pPr>
-    </w:p>
-    <w:p>
-      <w:pPr>
-        <w:ind w:firstLineChars="200" w:firstLine="440"/>
-        <w:jc w:val="both"/>
-        <w:rPr>
-          <w:rFonts w:ascii="Palatino Linotype" w:hAnsi="Palatino Linotype"/>
-          <w:sz w:val="22"/>
-        </w:rPr>
-      </w:pPr>
-    </w:p>
-    <w:p>
-      <w:pPr>
-        <w:jc w:val="both"/>
-        <w:rPr>
-          <w:rFonts w:ascii="Palatino Linotype" w:hAnsi="Palatino Linotype"/>
-          <w:sz w:val="22"/>
-        </w:rPr>
-      </w:pPr>
-      <w:r>
-        <w:rPr>
-          <w:rFonts w:ascii="Palatino Linotype" w:hAnsi="Palatino Linotype"/>
-          <w:sz w:val="22"/>
-        </w:rPr>
-        <w:t>Yours sincerely,</w:t>
-      </w:r>
-    </w:p>
-    <w:p>
-      <w:pPr>
-        <w:jc w:val="both"/>
-        <w:rPr>
-          <w:rFonts w:ascii="Palatino Linotype" w:hAnsi="Palatino Linotype"/>
-          <w:sz w:val="22"/>
-        </w:rPr>
-      </w:pPr>
-      <w:r>
-        <w:rPr>
-          <w:rFonts w:ascii="Palatino Linotype" w:hAnsi="Palatino Linotype"/>
-          <w:sz w:val="22"/>
-        </w:rPr>
-        <w:t>Zheng Zhang</w:t>
-      </w:r>
-    </w:p>
-    <w:p>
-      <w:pPr>
-        <w:jc w:val="both"/>
-        <w:rPr>
-          <w:rFonts w:ascii="Palatino Linotype" w:hAnsi="Palatino Linotype"/>
-          <w:sz w:val="22"/>
-        </w:rPr>
-      </w:pPr>
-      <w:r>
-        <w:rPr>
-          <w:rFonts w:ascii="Palatino Linotype" w:hAnsi="Palatino Linotype"/>
-          <w:sz w:val="22"/>
-        </w:rPr>
-        <w:t>Institute of Geographic Space Information,</w:t>
-      </w:r>
-    </w:p>
-    <w:p>
-      <w:pPr>
-        <w:jc w:val="both"/>
-        <w:rPr>
-          <w:rFonts w:ascii="Palatino Linotype" w:hAnsi="Palatino Linotype"/>
-          <w:sz w:val="22"/>
-        </w:rPr>
-      </w:pPr>
-      <w:r>
-        <w:rPr>
-          <w:rFonts w:ascii="Palatino Linotype" w:hAnsi="Palatino Linotype"/>
-          <w:sz w:val="22"/>
-        </w:rPr>
-        <w:t>Information Engineering University</w:t>
-      </w:r>
-      <w:r>
-        <w:rPr>
-          <w:rFonts w:ascii="Palatino Linotype" w:hAnsi="Palatino Linotype"/>
-          <w:sz w:val="22"/>
-        </w:rPr>
-        <w:t>, Zhengzhou 450001, China</w:t>
-      </w:r>
-    </w:p>
-    <w:p>
-      <w:pPr>
-        <w:jc w:val="both"/>
-        <w:rPr>
-          <w:rFonts w:ascii="Palatino Linotype" w:hAnsi="Palatino Linotype"/>
-          <w:sz w:val="22"/>
-        </w:rPr>
-      </w:pPr>
-      <w:r>
-        <w:rPr>
-          <w:rFonts w:ascii="Palatino Linotype" w:hAnsi="Palatino Linotype"/>
-          <w:sz w:val="22"/>
-        </w:rPr>
-        <w:t xml:space="preserve">E-mail: </w:t>
-      </w:r>
-      <w:hyperlink r:id="rId9" w:history="1">
-        <w:r>
-          <w:rPr>
-            <w:rStyle w:val="a4"/>
-            <w:rFonts w:ascii="Palatino Linotype" w:hAnsi="Palatino Linotype"/>
-            <w:sz w:val="22"/>
-          </w:rPr>
-          <w:t>giser_zzy@infu.ac.cn</w:t>
-        </w:r>
-      </w:hyperlink>
-    </w:p>
-    <w:p>
-      <w:pPr>
-        <w:ind w:firstLineChars="200" w:firstLine="440"/>
-        <w:jc w:val="both"/>
-        <w:rPr>
-          <w:rFonts w:ascii="Palatino Linotype" w:hAnsi="Palatino Linotype"/>
-          <w:sz w:val="22"/>
-        </w:rPr>
-      </w:pPr>
-    </w:p>
-    <w:p>
-      <w:pPr>
-        <w:ind w:firstLineChars="200" w:firstLine="440"/>
-        <w:jc w:val="both"/>
-        <w:rPr>
-          <w:rFonts w:ascii="Palatino Linotype" w:hAnsi="Palatino Linotype"/>
-          <w:sz w:val="22"/>
-        </w:rPr>
-      </w:pPr>
-    </w:p>
-    <w:p>
-      <w:pPr>
-        <w:ind w:firstLineChars="200" w:firstLine="440"/>
-        <w:jc w:val="both"/>
-        <w:rPr>
-          <w:rFonts w:ascii="Palatino Linotype" w:hAnsi="Palatino Linotype"/>
-          <w:sz w:val="22"/>
-        </w:rPr>
-      </w:pPr>
-    </w:p>
-    <w:p>
-      <w:pPr>
-        <w:rPr>
-          <w:rFonts w:ascii="Palatino Linotype" w:hAnsi="Palatino Linotype"/>
-          <w:sz w:val="22"/>
-        </w:rPr>
-      </w:pPr>
-      <w:r>
-        <w:rPr>
-          <w:rFonts w:ascii="Palatino Linotype" w:hAnsi="Palatino Linotype"/>
-          <w:sz w:val="22"/>
-        </w:rPr>
-        <w:br w:type="page"/>
-      </w:r>
-    </w:p>
-    <w:p>
-      <w:pPr>
-        <w:jc w:val="both"/>
-        <w:rPr>
-          <w:rFonts w:ascii="Palatino Linotype" w:hAnsi="Palatino Linotype"/>
-          <w:b/>
-          <w:bCs/>
-          <w:szCs w:val="28"/>
-        </w:rPr>
-      </w:pPr>
-      <w:r>
-        <w:rPr>
-          <w:rFonts w:ascii="Palatino Linotype" w:hAnsi="Palatino Linotype" w:hint="eastAsia"/>
-          <w:b/>
-          <w:bCs/>
-          <w:szCs w:val="28"/>
-        </w:rPr>
-        <w:lastRenderedPageBreak/>
-        <w:t>A</w:t>
-      </w:r>
-      <w:r>
-        <w:rPr>
-          <w:rFonts w:ascii="Palatino Linotype" w:hAnsi="Palatino Linotype"/>
-          <w:b/>
-          <w:bCs/>
-          <w:szCs w:val="28"/>
-        </w:rPr>
-        <w:t>ttachment 1</w:t>
-      </w:r>
-    </w:p>
     <w:p>
       <w:pPr>
         <w:jc w:val="center"/>
@@ -882,7 +43,7 @@
         <w:ind w:firstLineChars="0"/>
         <w:jc w:val="both"/>
         <w:rPr>
-          <w:rFonts w:ascii="Palatino Linotype" w:hAnsi="Palatino Linotype" w:hint="eastAsia"/>
+          <w:rFonts w:ascii="Palatino Linotype" w:hAnsi="Palatino Linotype"/>
           <w:b/>
           <w:bCs/>
           <w:sz w:val="22"/>
@@ -1052,28 +213,28 @@
         <w:ind w:firstLineChars="0"/>
         <w:jc w:val="both"/>
         <w:rPr>
+          <w:rFonts w:ascii="Palatino Linotype" w:hAnsi="Palatino Linotype"/>
+          <w:b/>
+          <w:bCs/>
+          <w:sz w:val="22"/>
+        </w:rPr>
+      </w:pPr>
+      <w:r>
+        <w:rPr>
           <w:rFonts w:ascii="Palatino Linotype" w:hAnsi="Palatino Linotype" w:hint="eastAsia"/>
           <w:b/>
           <w:bCs/>
           <w:sz w:val="22"/>
         </w:rPr>
-      </w:pPr>
-      <w:r>
-        <w:rPr>
-          <w:rFonts w:ascii="Palatino Linotype" w:hAnsi="Palatino Linotype" w:hint="eastAsia"/>
+        <w:t>I</w:t>
+      </w:r>
+      <w:r>
+        <w:rPr>
+          <w:rFonts w:ascii="Palatino Linotype" w:hAnsi="Palatino Linotype"/>
           <w:b/>
           <w:bCs/>
           <w:sz w:val="22"/>
         </w:rPr>
-        <w:t>I</w:t>
-      </w:r>
-      <w:r>
-        <w:rPr>
-          <w:rFonts w:ascii="Palatino Linotype" w:hAnsi="Palatino Linotype"/>
-          <w:b/>
-          <w:bCs/>
-          <w:sz w:val="22"/>
-        </w:rPr>
         <w:t>nstructions for Figures and Tables</w:t>
       </w:r>
     </w:p>
@@ -1105,7 +266,7 @@
       <w:pPr>
         <w:jc w:val="both"/>
         <w:rPr>
-          <w:rFonts w:ascii="Palatino Linotype" w:hAnsi="Palatino Linotype" w:hint="eastAsia"/>
+          <w:rFonts w:ascii="Palatino Linotype" w:hAnsi="Palatino Linotype"/>
           <w:sz w:val="22"/>
         </w:rPr>
       </w:pPr>
@@ -1198,7 +359,7 @@
                     <pic:cNvPicPr/>
                   </pic:nvPicPr>
                   <pic:blipFill>
-                    <a:blip r:embed="rId10"/>
+                    <a:blip r:embed="rId8"/>
                     <a:stretch>
                       <a:fillRect/>
                     </a:stretch>
@@ -1281,7 +442,7 @@
       <w:pPr>
         <w:jc w:val="center"/>
         <w:rPr>
-          <w:rFonts w:ascii="Palatino Linotype" w:hAnsi="Palatino Linotype" w:hint="eastAsia"/>
+          <w:rFonts w:ascii="Palatino Linotype" w:hAnsi="Palatino Linotype"/>
           <w:sz w:val="22"/>
         </w:rPr>
       </w:pPr>
@@ -1305,7 +466,7 @@
                     <pic:cNvPicPr/>
                   </pic:nvPicPr>
                   <pic:blipFill>
-                    <a:blip r:embed="rId11"/>
+                    <a:blip r:embed="rId9"/>
                     <a:stretch>
                       <a:fillRect/>
                     </a:stretch>
@@ -1352,7 +513,7 @@
                     <pic:cNvPicPr/>
                   </pic:nvPicPr>
                   <pic:blipFill>
-                    <a:blip r:embed="rId12"/>
+                    <a:blip r:embed="rId10"/>
                     <a:stretch>
                       <a:fillRect/>
                     </a:stretch>
@@ -1378,7 +539,7 @@
         <w:ind w:firstLineChars="200" w:firstLine="440"/>
         <w:jc w:val="both"/>
         <w:rPr>
-          <w:rFonts w:ascii="Palatino Linotype" w:hAnsi="Palatino Linotype" w:hint="eastAsia"/>
+          <w:rFonts w:ascii="Palatino Linotype" w:hAnsi="Palatino Linotype"/>
           <w:sz w:val="22"/>
         </w:rPr>
       </w:pPr>
@@ -1416,7 +577,7 @@
                     <pic:cNvPicPr/>
                   </pic:nvPicPr>
                   <pic:blipFill>
-                    <a:blip r:embed="rId13"/>
+                    <a:blip r:embed="rId11"/>
                     <a:stretch>
                       <a:fillRect/>
                     </a:stretch>
@@ -1455,21 +616,14 @@
           <w:rFonts w:ascii="Palatino Linotype" w:hAnsi="Palatino Linotype"/>
           <w:sz w:val="22"/>
         </w:rPr>
-        <w:t xml:space="preserve"> </w:t>
-      </w:r>
-      <w:r>
-        <w:rPr>
-          <w:rFonts w:ascii="Palatino Linotype" w:hAnsi="Palatino Linotype"/>
-          <w:sz w:val="22"/>
-        </w:rPr>
-        <w:t>(Take the Washington data as an example)</w:t>
+        <w:t xml:space="preserve"> (Take the Washington data as an example)</w:t>
       </w:r>
     </w:p>
     <w:p>
       <w:pPr>
         <w:jc w:val="center"/>
         <w:rPr>
-          <w:rFonts w:ascii="Palatino Linotype" w:hAnsi="Palatino Linotype" w:hint="eastAsia"/>
+          <w:rFonts w:ascii="Palatino Linotype" w:hAnsi="Palatino Linotype"/>
           <w:sz w:val="22"/>
         </w:rPr>
       </w:pPr>
@@ -1493,7 +647,7 @@
                     <pic:cNvPicPr/>
                   </pic:nvPicPr>
                   <pic:blipFill>
-                    <a:blip r:embed="rId14"/>
+                    <a:blip r:embed="rId12"/>
                     <a:stretch>
                       <a:fillRect/>
                     </a:stretch>
@@ -1540,7 +694,7 @@
                     <pic:cNvPicPr/>
                   </pic:nvPicPr>
                   <pic:blipFill>
-                    <a:blip r:embed="rId15"/>
+                    <a:blip r:embed="rId13"/>
                     <a:stretch>
                       <a:fillRect/>
                     </a:stretch>
@@ -1566,7 +720,7 @@
         <w:ind w:firstLineChars="200" w:firstLine="440"/>
         <w:jc w:val="both"/>
         <w:rPr>
-          <w:rFonts w:ascii="Palatino Linotype" w:hAnsi="Palatino Linotype" w:hint="eastAsia"/>
+          <w:rFonts w:ascii="Palatino Linotype" w:hAnsi="Palatino Linotype"/>
           <w:sz w:val="22"/>
         </w:rPr>
       </w:pPr>
@@ -1628,6 +782,7 @@
         <w:rPr>
           <w:noProof/>
         </w:rPr>
+        <w:lastRenderedPageBreak/>
         <w:drawing>
           <wp:inline distT="0" distB="0" distL="0" distR="0" wp14:anchorId="50F20C0E" wp14:editId="4C38AF55">
             <wp:extent cx="1151499" cy="1431498"/>
@@ -1644,7 +799,7 @@
                     <pic:cNvPicPr/>
                   </pic:nvPicPr>
                   <pic:blipFill>
-                    <a:blip r:embed="rId16"/>
+                    <a:blip r:embed="rId14"/>
                     <a:stretch>
                       <a:fillRect/>
                     </a:stretch>
@@ -1691,7 +846,7 @@
                     <pic:cNvPicPr/>
                   </pic:nvPicPr>
                   <pic:blipFill>
-                    <a:blip r:embed="rId17"/>
+                    <a:blip r:embed="rId15"/>
                     <a:stretch>
                       <a:fillRect/>
                     </a:stretch>
@@ -1726,14 +881,7 @@
           <w:rFonts w:ascii="Palatino Linotype" w:hAnsi="Palatino Linotype"/>
           <w:sz w:val="22"/>
         </w:rPr>
-        <w:t xml:space="preserve">As for the average values of </w:t>
-      </w:r>
-      <w:r>
-        <w:rPr>
-          <w:rFonts w:ascii="Palatino Linotype" w:hAnsi="Palatino Linotype"/>
-          <w:sz w:val="22"/>
-        </w:rPr>
-        <w:t>DC</w:t>
+        <w:t>As for the average values of DC</w:t>
       </w:r>
       <w:r>
         <w:rPr>
@@ -1747,14 +895,7 @@
           <w:rFonts w:ascii="Palatino Linotype" w:hAnsi="Palatino Linotype"/>
           <w:sz w:val="22"/>
         </w:rPr>
-        <w:t xml:space="preserve"> BC, CC and EC</w:t>
-      </w:r>
-      <w:r>
-        <w:rPr>
-          <w:rFonts w:ascii="Palatino Linotype" w:hAnsi="Palatino Linotype"/>
-          <w:sz w:val="22"/>
-        </w:rPr>
-        <w:t>, you can find them from the console. (Corresponding to the third row in Table 1)</w:t>
+        <w:t xml:space="preserve"> BC, CC and EC, you can find them from the console. (Corresponding to the third row in Table 1)</w:t>
       </w:r>
     </w:p>
     <w:p>
@@ -1786,7 +927,7 @@
                     <pic:cNvPicPr/>
                   </pic:nvPicPr>
                   <pic:blipFill>
-                    <a:blip r:embed="rId18"/>
+                    <a:blip r:embed="rId16"/>
                     <a:stretch>
                       <a:fillRect/>
                     </a:stretch>
@@ -1857,7 +998,7 @@
                     <pic:cNvPicPr/>
                   </pic:nvPicPr>
                   <pic:blipFill>
-                    <a:blip r:embed="rId19"/>
+                    <a:blip r:embed="rId17"/>
                     <a:stretch>
                       <a:fillRect/>
                     </a:stretch>
@@ -1890,7 +1031,7 @@
         <w:ind w:firstLineChars="200" w:firstLine="480"/>
         <w:jc w:val="both"/>
         <w:rPr>
-          <w:rFonts w:ascii="Palatino Linotype" w:hAnsi="Palatino Linotype" w:hint="eastAsia"/>
+          <w:rFonts w:ascii="Palatino Linotype" w:hAnsi="Palatino Linotype"/>
           <w:sz w:val="22"/>
         </w:rPr>
       </w:pPr>
@@ -1914,7 +1055,7 @@
                     <pic:cNvPicPr/>
                   </pic:nvPicPr>
                   <pic:blipFill>
-                    <a:blip r:embed="rId20"/>
+                    <a:blip r:embed="rId18"/>
                     <a:stretch>
                       <a:fillRect/>
                     </a:stretch>
@@ -1940,7 +1081,7 @@
         <w:ind w:firstLineChars="200" w:firstLine="440"/>
         <w:jc w:val="both"/>
         <w:rPr>
-          <w:rFonts w:ascii="Palatino Linotype" w:hAnsi="Palatino Linotype" w:hint="eastAsia"/>
+          <w:rFonts w:ascii="Palatino Linotype" w:hAnsi="Palatino Linotype"/>
           <w:sz w:val="22"/>
         </w:rPr>
       </w:pPr>
@@ -1949,7 +1090,7 @@
       <w:pPr>
         <w:jc w:val="both"/>
         <w:rPr>
-          <w:rFonts w:ascii="Palatino Linotype" w:hAnsi="Palatino Linotype" w:hint="eastAsia"/>
+          <w:rFonts w:ascii="Palatino Linotype" w:hAnsi="Palatino Linotype"/>
           <w:sz w:val="22"/>
         </w:rPr>
       </w:pPr>
@@ -1994,7 +1135,7 @@
         <w:ind w:firstLineChars="200" w:firstLine="440"/>
         <w:jc w:val="both"/>
         <w:rPr>
-          <w:rFonts w:ascii="Palatino Linotype" w:hAnsi="Palatino Linotype" w:hint="eastAsia"/>
+          <w:rFonts w:ascii="Palatino Linotype" w:hAnsi="Palatino Linotype"/>
           <w:sz w:val="22"/>
         </w:rPr>
       </w:pPr>
@@ -2010,28 +1151,14 @@
           <w:rFonts w:ascii="Palatino Linotype" w:hAnsi="Palatino Linotype"/>
           <w:sz w:val="22"/>
         </w:rPr>
-        <w:t xml:space="preserve"> (</w:t>
-      </w:r>
-      <w:r>
-        <w:rPr>
-          <w:rFonts w:ascii="Palatino Linotype" w:hAnsi="Palatino Linotype"/>
-          <w:sz w:val="22"/>
-        </w:rPr>
-        <w:t>Take the</w:t>
-      </w:r>
-      <w:r>
-        <w:rPr>
-          <w:rFonts w:ascii="Palatino Linotype" w:hAnsi="Palatino Linotype"/>
-          <w:sz w:val="22"/>
-        </w:rPr>
-        <w:t xml:space="preserve"> DC as an example)</w:t>
+        <w:t xml:space="preserve"> (Take the DC as an example)</w:t>
       </w:r>
     </w:p>
     <w:p>
       <w:pPr>
         <w:jc w:val="center"/>
         <w:rPr>
-          <w:rFonts w:ascii="Palatino Linotype" w:hAnsi="Palatino Linotype" w:hint="eastAsia"/>
+          <w:rFonts w:ascii="Palatino Linotype" w:hAnsi="Palatino Linotype"/>
           <w:sz w:val="22"/>
         </w:rPr>
       </w:pPr>
@@ -2055,7 +1182,7 @@
                     <pic:cNvPicPr/>
                   </pic:nvPicPr>
                   <pic:blipFill>
-                    <a:blip r:embed="rId21"/>
+                    <a:blip r:embed="rId19"/>
                     <a:stretch>
                       <a:fillRect/>
                     </a:stretch>
@@ -2102,7 +1229,7 @@
                     <pic:cNvPicPr/>
                   </pic:nvPicPr>
                   <pic:blipFill>
-                    <a:blip r:embed="rId22"/>
+                    <a:blip r:embed="rId20"/>
                     <a:stretch>
                       <a:fillRect/>
                     </a:stretch>
@@ -2152,7 +1279,7 @@
                     <pic:cNvPicPr/>
                   </pic:nvPicPr>
                   <pic:blipFill>
-                    <a:blip r:embed="rId23"/>
+                    <a:blip r:embed="rId21"/>
                     <a:stretch>
                       <a:fillRect/>
                     </a:stretch>
@@ -2177,7 +1304,7 @@
       <w:pPr>
         <w:jc w:val="center"/>
         <w:rPr>
-          <w:rFonts w:ascii="Palatino Linotype" w:hAnsi="Palatino Linotype" w:hint="eastAsia"/>
+          <w:rFonts w:ascii="Palatino Linotype" w:hAnsi="Palatino Linotype"/>
           <w:sz w:val="22"/>
         </w:rPr>
       </w:pPr>
@@ -2201,24 +1328,24 @@
         <w:ind w:firstLineChars="200" w:firstLine="440"/>
         <w:jc w:val="both"/>
         <w:rPr>
+          <w:rFonts w:ascii="Palatino Linotype" w:hAnsi="Palatino Linotype"/>
+          <w:sz w:val="22"/>
+        </w:rPr>
+      </w:pPr>
+    </w:p>
+    <w:p>
+      <w:pPr>
+        <w:jc w:val="both"/>
+        <w:rPr>
+          <w:rFonts w:ascii="Palatino Linotype" w:hAnsi="Palatino Linotype"/>
+          <w:sz w:val="22"/>
+        </w:rPr>
+      </w:pPr>
+      <w:r>
+        <w:rPr>
           <w:rFonts w:ascii="Palatino Linotype" w:hAnsi="Palatino Linotype" w:hint="eastAsia"/>
           <w:sz w:val="22"/>
         </w:rPr>
-      </w:pPr>
-    </w:p>
-    <w:p>
-      <w:pPr>
-        <w:jc w:val="both"/>
-        <w:rPr>
-          <w:rFonts w:ascii="Palatino Linotype" w:hAnsi="Palatino Linotype" w:hint="eastAsia"/>
-          <w:sz w:val="22"/>
-        </w:rPr>
-      </w:pPr>
-      <w:r>
-        <w:rPr>
-          <w:rFonts w:ascii="Palatino Linotype" w:hAnsi="Palatino Linotype" w:hint="eastAsia"/>
-          <w:sz w:val="22"/>
-        </w:rPr>
         <w:t>2</w:t>
       </w:r>
       <w:r>
@@ -2226,28 +1353,7 @@
           <w:rFonts w:ascii="Palatino Linotype" w:hAnsi="Palatino Linotype"/>
           <w:sz w:val="22"/>
         </w:rPr>
-        <w:t>.</w:t>
-      </w:r>
-      <w:r>
-        <w:rPr>
-          <w:rFonts w:ascii="Palatino Linotype" w:hAnsi="Palatino Linotype"/>
-          <w:sz w:val="22"/>
-        </w:rPr>
-        <w:t>3</w:t>
-      </w:r>
-      <w:r>
-        <w:rPr>
-          <w:rFonts w:ascii="Palatino Linotype" w:hAnsi="Palatino Linotype"/>
-          <w:sz w:val="22"/>
-        </w:rPr>
-        <w:t xml:space="preserve"> </w:t>
-      </w:r>
-      <w:r>
-        <w:rPr>
-          <w:rFonts w:ascii="Palatino Linotype" w:hAnsi="Palatino Linotype"/>
-          <w:sz w:val="22"/>
-        </w:rPr>
-        <w:t>Figure 3</w:t>
+        <w:t>.3 Figure 3</w:t>
       </w:r>
     </w:p>
     <w:p>
@@ -2294,7 +1400,7 @@
       <w:pPr>
         <w:jc w:val="center"/>
         <w:rPr>
-          <w:rFonts w:ascii="Palatino Linotype" w:hAnsi="Palatino Linotype" w:hint="eastAsia"/>
+          <w:rFonts w:ascii="Palatino Linotype" w:hAnsi="Palatino Linotype"/>
           <w:sz w:val="22"/>
         </w:rPr>
       </w:pPr>
@@ -2318,7 +1424,7 @@
                     <pic:cNvPicPr/>
                   </pic:nvPicPr>
                   <pic:blipFill>
-                    <a:blip r:embed="rId24"/>
+                    <a:blip r:embed="rId22"/>
                     <a:stretch>
                       <a:fillRect/>
                     </a:stretch>
@@ -2365,7 +1471,7 @@
                     <pic:cNvPicPr/>
                   </pic:nvPicPr>
                   <pic:blipFill>
-                    <a:blip r:embed="rId25"/>
+                    <a:blip r:embed="rId23"/>
                     <a:stretch>
                       <a:fillRect/>
                     </a:stretch>
@@ -2407,28 +1513,14 @@
           <w:rFonts w:ascii="Palatino Linotype" w:hAnsi="Palatino Linotype"/>
           <w:sz w:val="22"/>
         </w:rPr>
-        <w:t>2) Click the ok button to show the diagram of clustering. (</w:t>
-      </w:r>
-      <w:r>
-        <w:rPr>
-          <w:rFonts w:ascii="Palatino Linotype" w:hAnsi="Palatino Linotype"/>
-          <w:sz w:val="22"/>
-        </w:rPr>
-        <w:t xml:space="preserve">Corresponding to the result of Washington in Figure </w:t>
-      </w:r>
-      <w:r>
-        <w:rPr>
-          <w:rFonts w:ascii="Palatino Linotype" w:hAnsi="Palatino Linotype"/>
-          <w:sz w:val="22"/>
-        </w:rPr>
-        <w:t>3)</w:t>
+        <w:t>2) Click the ok button to show the diagram of clustering. (Corresponding to the result of Washington in Figure 3)</w:t>
       </w:r>
     </w:p>
     <w:p>
       <w:pPr>
         <w:jc w:val="center"/>
         <w:rPr>
-          <w:rFonts w:ascii="Palatino Linotype" w:hAnsi="Palatino Linotype" w:hint="eastAsia"/>
+          <w:rFonts w:ascii="Palatino Linotype" w:hAnsi="Palatino Linotype"/>
           <w:sz w:val="22"/>
         </w:rPr>
       </w:pPr>
@@ -2452,7 +1544,7 @@
                     <pic:cNvPicPr/>
                   </pic:nvPicPr>
                   <pic:blipFill>
-                    <a:blip r:embed="rId26"/>
+                    <a:blip r:embed="rId24"/>
                     <a:stretch>
                       <a:fillRect/>
                     </a:stretch>
@@ -2477,15 +1569,15 @@
       <w:pPr>
         <w:jc w:val="both"/>
         <w:rPr>
+          <w:rFonts w:ascii="Palatino Linotype" w:hAnsi="Palatino Linotype"/>
+          <w:sz w:val="22"/>
+        </w:rPr>
+      </w:pPr>
+      <w:r>
+        <w:rPr>
           <w:rFonts w:ascii="Palatino Linotype" w:hAnsi="Palatino Linotype" w:hint="eastAsia"/>
           <w:sz w:val="22"/>
         </w:rPr>
-      </w:pPr>
-      <w:r>
-        <w:rPr>
-          <w:rFonts w:ascii="Palatino Linotype" w:hAnsi="Palatino Linotype" w:hint="eastAsia"/>
-          <w:sz w:val="22"/>
-        </w:rPr>
         <w:t>2</w:t>
       </w:r>
       <w:r>
@@ -2493,21 +1585,7 @@
           <w:rFonts w:ascii="Palatino Linotype" w:hAnsi="Palatino Linotype"/>
           <w:sz w:val="22"/>
         </w:rPr>
-        <w:t>.</w:t>
-      </w:r>
-      <w:r>
-        <w:rPr>
-          <w:rFonts w:ascii="Palatino Linotype" w:hAnsi="Palatino Linotype"/>
-          <w:sz w:val="22"/>
-        </w:rPr>
-        <w:t>4</w:t>
-      </w:r>
-      <w:r>
-        <w:rPr>
-          <w:rFonts w:ascii="Palatino Linotype" w:hAnsi="Palatino Linotype"/>
-          <w:sz w:val="22"/>
-        </w:rPr>
-        <w:t xml:space="preserve"> </w:t>
+        <w:t xml:space="preserve">.4 </w:t>
       </w:r>
       <w:r>
         <w:rPr>
@@ -2522,7 +1600,7 @@
         <w:ind w:firstLineChars="200" w:firstLine="440"/>
         <w:jc w:val="both"/>
         <w:rPr>
-          <w:rFonts w:ascii="Palatino Linotype" w:hAnsi="Palatino Linotype" w:hint="eastAsia"/>
+          <w:rFonts w:ascii="Palatino Linotype" w:hAnsi="Palatino Linotype"/>
           <w:sz w:val="22"/>
         </w:rPr>
       </w:pPr>
@@ -2587,7 +1665,7 @@
       <w:pPr>
         <w:jc w:val="center"/>
         <w:rPr>
-          <w:rFonts w:ascii="Palatino Linotype" w:hAnsi="Palatino Linotype" w:hint="eastAsia"/>
+          <w:rFonts w:ascii="Palatino Linotype" w:hAnsi="Palatino Linotype"/>
           <w:sz w:val="22"/>
         </w:rPr>
       </w:pPr>
@@ -2612,10 +1690,10 @@
                     <pic:cNvPicPr/>
                   </pic:nvPicPr>
                   <pic:blipFill>
-                    <a:blip r:embed="rId27">
+                    <a:blip r:embed="rId25">
                       <a:extLst>
                         <a:ext uri="{96DAC541-7B7A-43D3-8B79-37D633B846F1}">
-                          <asvg:svgBlip xmlns:asvg="http://schemas.microsoft.com/office/drawing/2016/SVG/main" r:embed="rId28"/>
+                          <asvg:svgBlip xmlns:asvg="http://schemas.microsoft.com/office/drawing/2016/SVG/main" r:embed="rId26"/>
                         </a:ext>
                       </a:extLst>
                     </a:blip>
@@ -2653,15 +1731,15 @@
       <w:pPr>
         <w:jc w:val="both"/>
         <w:rPr>
+          <w:rFonts w:ascii="Palatino Linotype" w:hAnsi="Palatino Linotype"/>
+          <w:sz w:val="22"/>
+        </w:rPr>
+      </w:pPr>
+      <w:r>
+        <w:rPr>
           <w:rFonts w:ascii="Palatino Linotype" w:hAnsi="Palatino Linotype" w:hint="eastAsia"/>
           <w:sz w:val="22"/>
         </w:rPr>
-      </w:pPr>
-      <w:r>
-        <w:rPr>
-          <w:rFonts w:ascii="Palatino Linotype" w:hAnsi="Palatino Linotype" w:hint="eastAsia"/>
-          <w:sz w:val="22"/>
-        </w:rPr>
         <w:t>2</w:t>
       </w:r>
       <w:r>
@@ -2669,28 +1747,7 @@
           <w:rFonts w:ascii="Palatino Linotype" w:hAnsi="Palatino Linotype"/>
           <w:sz w:val="22"/>
         </w:rPr>
-        <w:t>.</w:t>
-      </w:r>
-      <w:r>
-        <w:rPr>
-          <w:rFonts w:ascii="Palatino Linotype" w:hAnsi="Palatino Linotype"/>
-          <w:sz w:val="22"/>
-        </w:rPr>
-        <w:t>5</w:t>
-      </w:r>
-      <w:r>
-        <w:rPr>
-          <w:rFonts w:ascii="Palatino Linotype" w:hAnsi="Palatino Linotype"/>
-          <w:sz w:val="22"/>
-        </w:rPr>
-        <w:t xml:space="preserve"> Figure </w:t>
-      </w:r>
-      <w:r>
-        <w:rPr>
-          <w:rFonts w:ascii="Palatino Linotype" w:hAnsi="Palatino Linotype"/>
-          <w:sz w:val="22"/>
-        </w:rPr>
-        <w:t>6</w:t>
+        <w:t>.5 Figure 6</w:t>
       </w:r>
     </w:p>
     <w:p>
@@ -2797,7 +1854,7 @@
       <w:pPr>
         <w:jc w:val="center"/>
         <w:rPr>
-          <w:rFonts w:ascii="Palatino Linotype" w:hAnsi="Palatino Linotype" w:hint="eastAsia"/>
+          <w:rFonts w:ascii="Palatino Linotype" w:hAnsi="Palatino Linotype"/>
           <w:sz w:val="22"/>
         </w:rPr>
       </w:pPr>
@@ -2821,7 +1878,7 @@
                     <pic:cNvPicPr/>
                   </pic:nvPicPr>
                   <pic:blipFill>
-                    <a:blip r:embed="rId29"/>
+                    <a:blip r:embed="rId27"/>
                     <a:stretch>
                       <a:fillRect/>
                     </a:stretch>
@@ -2868,7 +1925,7 @@
                     <pic:cNvPicPr/>
                   </pic:nvPicPr>
                   <pic:blipFill>
-                    <a:blip r:embed="rId30"/>
+                    <a:blip r:embed="rId28"/>
                     <a:stretch>
                       <a:fillRect/>
                     </a:stretch>
@@ -2941,15 +1998,15 @@
       <w:pPr>
         <w:jc w:val="both"/>
         <w:rPr>
+          <w:rFonts w:ascii="Palatino Linotype" w:hAnsi="Palatino Linotype"/>
+          <w:sz w:val="22"/>
+        </w:rPr>
+      </w:pPr>
+      <w:r>
+        <w:rPr>
           <w:rFonts w:ascii="Palatino Linotype" w:hAnsi="Palatino Linotype" w:hint="eastAsia"/>
           <w:sz w:val="22"/>
         </w:rPr>
-      </w:pPr>
-      <w:r>
-        <w:rPr>
-          <w:rFonts w:ascii="Palatino Linotype" w:hAnsi="Palatino Linotype" w:hint="eastAsia"/>
-          <w:sz w:val="22"/>
-        </w:rPr>
         <w:t>2</w:t>
       </w:r>
       <w:r>
@@ -2957,28 +2014,7 @@
           <w:rFonts w:ascii="Palatino Linotype" w:hAnsi="Palatino Linotype"/>
           <w:sz w:val="22"/>
         </w:rPr>
-        <w:t>.</w:t>
-      </w:r>
-      <w:r>
-        <w:rPr>
-          <w:rFonts w:ascii="Palatino Linotype" w:hAnsi="Palatino Linotype"/>
-          <w:sz w:val="22"/>
-        </w:rPr>
-        <w:t>6</w:t>
-      </w:r>
-      <w:r>
-        <w:rPr>
-          <w:rFonts w:ascii="Palatino Linotype" w:hAnsi="Palatino Linotype"/>
-          <w:sz w:val="22"/>
-        </w:rPr>
-        <w:t xml:space="preserve"> </w:t>
-      </w:r>
-      <w:r>
-        <w:rPr>
-          <w:rFonts w:ascii="Palatino Linotype" w:hAnsi="Palatino Linotype"/>
-          <w:sz w:val="22"/>
-        </w:rPr>
-        <w:t>Table 4</w:t>
+        <w:t>.6 Table 4</w:t>
       </w:r>
     </w:p>
     <w:p>
@@ -2995,21 +2031,14 @@
           <w:rFonts w:ascii="Palatino Linotype" w:hAnsi="Palatino Linotype"/>
           <w:sz w:val="22"/>
         </w:rPr>
-        <w:t>Please refer to 2.1</w:t>
-      </w:r>
-      <w:r>
-        <w:rPr>
-          <w:rFonts w:ascii="Palatino Linotype" w:hAnsi="Palatino Linotype"/>
-          <w:sz w:val="22"/>
-        </w:rPr>
-        <w:t xml:space="preserve"> (1)-(3)</w:t>
-      </w:r>
-      <w:r>
-        <w:rPr>
-          <w:rFonts w:ascii="Palatino Linotype" w:hAnsi="Palatino Linotype"/>
-          <w:sz w:val="22"/>
-        </w:rPr>
-        <w:t xml:space="preserve"> for the corresponding operation steps</w:t>
+        <w:t xml:space="preserve">Please refer to 2.1 (1)-(3) for the corresponding operation steps. </w:t>
+      </w:r>
+      <w:r>
+        <w:rPr>
+          <w:rFonts w:ascii="Palatino Linotype" w:hAnsi="Palatino Linotype"/>
+          <w:sz w:val="22"/>
+        </w:rPr>
+        <w:t>The difference is that multiple networks need to be selected simultaneously to display multiple CDF curves</w:t>
       </w:r>
       <w:r>
         <w:rPr>
@@ -3023,20 +2052,6 @@
           <w:rFonts w:ascii="Palatino Linotype" w:hAnsi="Palatino Linotype"/>
           <w:sz w:val="22"/>
         </w:rPr>
-        <w:t>The difference is that multiple networks need to be selected simultaneously to display multiple CDF curves</w:t>
-      </w:r>
-      <w:r>
-        <w:rPr>
-          <w:rFonts w:ascii="Palatino Linotype" w:hAnsi="Palatino Linotype"/>
-          <w:sz w:val="22"/>
-        </w:rPr>
-        <w:t xml:space="preserve">. </w:t>
-      </w:r>
-      <w:r>
-        <w:rPr>
-          <w:rFonts w:ascii="Palatino Linotype" w:hAnsi="Palatino Linotype"/>
-          <w:sz w:val="22"/>
-        </w:rPr>
         <w:t>(Press the Ctrl</w:t>
       </w:r>
       <w:r>
@@ -3058,7 +2073,7 @@
       <w:pPr>
         <w:jc w:val="center"/>
         <w:rPr>
-          <w:rFonts w:ascii="Palatino Linotype" w:hAnsi="Palatino Linotype" w:hint="eastAsia"/>
+          <w:rFonts w:ascii="Palatino Linotype" w:hAnsi="Palatino Linotype"/>
           <w:sz w:val="22"/>
         </w:rPr>
       </w:pPr>
@@ -3082,7 +2097,7 @@
                     <pic:cNvPicPr/>
                   </pic:nvPicPr>
                   <pic:blipFill>
-                    <a:blip r:embed="rId31"/>
+                    <a:blip r:embed="rId29"/>
                     <a:stretch>
                       <a:fillRect/>
                     </a:stretch>
@@ -3129,7 +2144,7 @@
                     <pic:cNvPicPr/>
                   </pic:nvPicPr>
                   <pic:blipFill>
-                    <a:blip r:embed="rId32"/>
+                    <a:blip r:embed="rId30"/>
                     <a:stretch>
                       <a:fillRect/>
                     </a:stretch>
@@ -3154,7 +2169,7 @@
       <w:pPr>
         <w:jc w:val="both"/>
         <w:rPr>
-          <w:rFonts w:ascii="Palatino Linotype" w:hAnsi="Palatino Linotype" w:hint="eastAsia"/>
+          <w:rFonts w:ascii="Palatino Linotype" w:hAnsi="Palatino Linotype"/>
           <w:sz w:val="22"/>
         </w:rPr>
       </w:pPr>
@@ -3185,14 +2200,7 @@
           <w:rFonts w:ascii="Palatino Linotype" w:hAnsi="Palatino Linotype"/>
           <w:sz w:val="22"/>
         </w:rPr>
-        <w:t xml:space="preserve"> </w:t>
-      </w:r>
-      <w:r>
-        <w:rPr>
-          <w:rFonts w:ascii="Palatino Linotype" w:hAnsi="Palatino Linotype"/>
-          <w:sz w:val="22"/>
-        </w:rPr>
-        <w:t>Figure 8</w:t>
+        <w:t xml:space="preserve"> Figure 8</w:t>
       </w:r>
     </w:p>
     <w:p>
@@ -3223,7 +2231,7 @@
       <w:pPr>
         <w:jc w:val="center"/>
         <w:rPr>
-          <w:rFonts w:ascii="Palatino Linotype" w:hAnsi="Palatino Linotype" w:hint="eastAsia"/>
+          <w:rFonts w:ascii="Palatino Linotype" w:hAnsi="Palatino Linotype"/>
           <w:sz w:val="22"/>
         </w:rPr>
       </w:pPr>
@@ -3247,7 +2255,7 @@
                     <pic:cNvPicPr/>
                   </pic:nvPicPr>
                   <pic:blipFill>
-                    <a:blip r:embed="rId33"/>
+                    <a:blip r:embed="rId31"/>
                     <a:stretch>
                       <a:fillRect/>
                     </a:stretch>
@@ -3294,7 +2302,7 @@
                     <pic:cNvPicPr/>
                   </pic:nvPicPr>
                   <pic:blipFill>
-                    <a:blip r:embed="rId34"/>
+                    <a:blip r:embed="rId32"/>
                     <a:stretch>
                       <a:fillRect/>
                     </a:stretch>
@@ -3320,15 +2328,15 @@
         <w:ind w:firstLineChars="200" w:firstLine="440"/>
         <w:jc w:val="both"/>
         <w:rPr>
+          <w:rFonts w:ascii="Palatino Linotype" w:hAnsi="Palatino Linotype"/>
+          <w:sz w:val="22"/>
+        </w:rPr>
+      </w:pPr>
+      <w:r>
+        <w:rPr>
           <w:rFonts w:ascii="Palatino Linotype" w:hAnsi="Palatino Linotype" w:hint="eastAsia"/>
           <w:sz w:val="22"/>
         </w:rPr>
-      </w:pPr>
-      <w:r>
-        <w:rPr>
-          <w:rFonts w:ascii="Palatino Linotype" w:hAnsi="Palatino Linotype" w:hint="eastAsia"/>
-          <w:sz w:val="22"/>
-        </w:rPr>
         <w:t>(</w:t>
       </w:r>
       <w:r>
@@ -3336,14 +2344,7 @@
           <w:rFonts w:ascii="Palatino Linotype" w:hAnsi="Palatino Linotype"/>
           <w:sz w:val="22"/>
         </w:rPr>
-        <w:t xml:space="preserve">2) </w:t>
-      </w:r>
-      <w:r>
-        <w:rPr>
-          <w:rFonts w:ascii="Palatino Linotype" w:hAnsi="Palatino Linotype"/>
-          <w:sz w:val="22"/>
-        </w:rPr>
-        <w:t>Select the Alpha-shaped Algorithm in the drop</w:t>
+        <w:t>2) Select the Alpha-shaped Algorithm in the drop</w:t>
       </w:r>
       <w:r>
         <w:rPr>
@@ -3357,14 +2358,7 @@
           <w:rFonts w:ascii="Palatino Linotype" w:hAnsi="Palatino Linotype"/>
           <w:sz w:val="22"/>
         </w:rPr>
-        <w:t xml:space="preserve"> list.</w:t>
-      </w:r>
-      <w:r>
-        <w:rPr>
-          <w:rFonts w:ascii="Palatino Linotype" w:hAnsi="Palatino Linotype"/>
-          <w:sz w:val="22"/>
-        </w:rPr>
-        <w:t xml:space="preserve"> Set the value of alpha to 13. Click the ok button.</w:t>
+        <w:t xml:space="preserve"> list. Set the value of alpha to 13. Click the ok button.</w:t>
       </w:r>
       <w:r>
         <w:rPr>
@@ -3378,7 +2372,7 @@
       <w:pPr>
         <w:jc w:val="center"/>
         <w:rPr>
-          <w:rFonts w:ascii="Palatino Linotype" w:hAnsi="Palatino Linotype" w:hint="eastAsia"/>
+          <w:rFonts w:ascii="Palatino Linotype" w:hAnsi="Palatino Linotype"/>
           <w:sz w:val="22"/>
         </w:rPr>
       </w:pPr>
@@ -3402,7 +2396,7 @@
                     <pic:cNvPicPr/>
                   </pic:nvPicPr>
                   <pic:blipFill>
-                    <a:blip r:embed="rId35"/>
+                    <a:blip r:embed="rId33"/>
                     <a:stretch>
                       <a:fillRect/>
                     </a:stretch>
@@ -3443,21 +2437,7 @@
           <w:rFonts w:ascii="Palatino Linotype" w:hAnsi="Palatino Linotype"/>
           <w:sz w:val="22"/>
         </w:rPr>
-        <w:t>.</w:t>
-      </w:r>
-      <w:r>
-        <w:rPr>
-          <w:rFonts w:ascii="Palatino Linotype" w:hAnsi="Palatino Linotype"/>
-          <w:sz w:val="22"/>
-        </w:rPr>
-        <w:t>8</w:t>
-      </w:r>
-      <w:r>
-        <w:rPr>
-          <w:rFonts w:ascii="Palatino Linotype" w:hAnsi="Palatino Linotype"/>
-          <w:sz w:val="22"/>
-        </w:rPr>
-        <w:t xml:space="preserve"> Table 5</w:t>
+        <w:t>.8 Table 5</w:t>
       </w:r>
     </w:p>
     <w:p>
@@ -3481,14 +2461,7 @@
           <w:rFonts w:ascii="Palatino Linotype" w:hAnsi="Palatino Linotype"/>
           <w:sz w:val="22"/>
         </w:rPr>
-        <w:t xml:space="preserve">1) </w:t>
-      </w:r>
-      <w:r>
-        <w:rPr>
-          <w:rFonts w:ascii="Palatino Linotype" w:hAnsi="Palatino Linotype"/>
-          <w:sz w:val="22"/>
-        </w:rPr>
-        <w:t>Calculate the convex hulls of networks referring to the steps in 2.7.</w:t>
+        <w:t>1) Calculate the convex hulls of networks referring to the steps in 2.7.</w:t>
       </w:r>
     </w:p>
     <w:p>
@@ -3533,7 +2506,7 @@
       <w:pPr>
         <w:jc w:val="center"/>
         <w:rPr>
-          <w:rFonts w:ascii="Palatino Linotype" w:hAnsi="Palatino Linotype" w:hint="eastAsia"/>
+          <w:rFonts w:ascii="Palatino Linotype" w:hAnsi="Palatino Linotype"/>
           <w:sz w:val="22"/>
         </w:rPr>
       </w:pPr>
@@ -3557,7 +2530,7 @@
                     <pic:cNvPicPr/>
                   </pic:nvPicPr>
                   <pic:blipFill>
-                    <a:blip r:embed="rId36"/>
+                    <a:blip r:embed="rId34"/>
                     <a:stretch>
                       <a:fillRect/>
                     </a:stretch>
@@ -3604,7 +2577,7 @@
                     <pic:cNvPicPr/>
                   </pic:nvPicPr>
                   <pic:blipFill>
-                    <a:blip r:embed="rId37"/>
+                    <a:blip r:embed="rId35"/>
                     <a:stretch>
                       <a:fillRect/>
                     </a:stretch>
@@ -3630,7 +2603,7 @@
         <w:ind w:firstLineChars="200" w:firstLine="440"/>
         <w:jc w:val="both"/>
         <w:rPr>
-          <w:rFonts w:ascii="Palatino Linotype" w:hAnsi="Palatino Linotype" w:hint="eastAsia"/>
+          <w:rFonts w:ascii="Palatino Linotype" w:hAnsi="Palatino Linotype"/>
           <w:sz w:val="22"/>
         </w:rPr>
       </w:pPr>
@@ -3775,7 +2748,7 @@
                     <pic:cNvPicPr/>
                   </pic:nvPicPr>
                   <pic:blipFill>
-                    <a:blip r:embed="rId38"/>
+                    <a:blip r:embed="rId36"/>
                     <a:stretch>
                       <a:fillRect/>
                     </a:stretch>
@@ -3796,1059 +2769,7 @@
         </w:drawing>
       </w:r>
     </w:p>
-    <w:p>
-      <w:pPr>
-        <w:ind w:firstLineChars="200" w:firstLine="440"/>
-        <w:jc w:val="both"/>
-        <w:rPr>
-          <w:rFonts w:ascii="Palatino Linotype" w:hAnsi="Palatino Linotype"/>
-          <w:sz w:val="22"/>
-        </w:rPr>
-      </w:pPr>
-    </w:p>
-    <w:p>
-      <w:pPr>
-        <w:ind w:firstLineChars="200" w:firstLine="440"/>
-        <w:jc w:val="both"/>
-        <w:rPr>
-          <w:rFonts w:ascii="Palatino Linotype" w:hAnsi="Palatino Linotype"/>
-          <w:sz w:val="22"/>
-        </w:rPr>
-      </w:pPr>
-    </w:p>
-    <w:p>
-      <w:pPr>
-        <w:ind w:firstLineChars="200" w:firstLine="440"/>
-        <w:jc w:val="both"/>
-        <w:rPr>
-          <w:rFonts w:ascii="Palatino Linotype" w:hAnsi="Palatino Linotype" w:hint="eastAsia"/>
-          <w:sz w:val="22"/>
-        </w:rPr>
-      </w:pPr>
-    </w:p>
-    <w:p>
-      <w:pPr>
-        <w:rPr>
-          <w:rFonts w:ascii="Palatino Linotype" w:hAnsi="Palatino Linotype"/>
-          <w:sz w:val="22"/>
-        </w:rPr>
-      </w:pPr>
-      <w:r>
-        <w:rPr>
-          <w:rFonts w:ascii="Palatino Linotype" w:hAnsi="Palatino Linotype"/>
-          <w:sz w:val="22"/>
-        </w:rPr>
-        <w:br w:type="page"/>
-      </w:r>
-    </w:p>
-    <w:p>
-      <w:pPr>
-        <w:jc w:val="both"/>
-        <w:rPr>
-          <w:rFonts w:ascii="Palatino Linotype" w:hAnsi="Palatino Linotype"/>
-          <w:b/>
-          <w:bCs/>
-          <w:szCs w:val="28"/>
-        </w:rPr>
-      </w:pPr>
-      <w:r>
-        <w:rPr>
-          <w:rFonts w:ascii="Palatino Linotype" w:hAnsi="Palatino Linotype" w:hint="eastAsia"/>
-          <w:b/>
-          <w:bCs/>
-          <w:szCs w:val="28"/>
-        </w:rPr>
-        <w:lastRenderedPageBreak/>
-        <w:t>A</w:t>
-      </w:r>
-      <w:r>
-        <w:rPr>
-          <w:rFonts w:ascii="Palatino Linotype" w:hAnsi="Palatino Linotype"/>
-          <w:b/>
-          <w:bCs/>
-          <w:szCs w:val="28"/>
-        </w:rPr>
-        <w:t xml:space="preserve">ttachment </w:t>
-      </w:r>
-      <w:r>
-        <w:rPr>
-          <w:rFonts w:ascii="Palatino Linotype" w:hAnsi="Palatino Linotype"/>
-          <w:b/>
-          <w:bCs/>
-          <w:szCs w:val="28"/>
-        </w:rPr>
-        <w:t>2</w:t>
-      </w:r>
-    </w:p>
-    <w:p>
-      <w:pPr>
-        <w:jc w:val="both"/>
-        <w:rPr>
-          <w:rFonts w:ascii="Palatino Linotype" w:hAnsi="Palatino Linotype"/>
-          <w:sz w:val="22"/>
-        </w:rPr>
-      </w:pPr>
-      <w:r>
-        <w:rPr>
-          <w:rFonts w:ascii="Palatino Linotype" w:hAnsi="Palatino Linotype"/>
-          <w:sz w:val="22"/>
-        </w:rPr>
-        <w:t>Dear Editor:</w:t>
-      </w:r>
-    </w:p>
-    <w:p>
-      <w:pPr>
-        <w:ind w:firstLineChars="200" w:firstLine="440"/>
-        <w:jc w:val="both"/>
-        <w:rPr>
-          <w:rFonts w:ascii="Palatino Linotype" w:hAnsi="Palatino Linotype"/>
-          <w:sz w:val="22"/>
-        </w:rPr>
-      </w:pPr>
-    </w:p>
-    <w:p>
-      <w:pPr>
-        <w:ind w:firstLineChars="200" w:firstLine="440"/>
-        <w:jc w:val="both"/>
-        <w:rPr>
-          <w:rFonts w:ascii="Palatino Linotype" w:hAnsi="Palatino Linotype"/>
-          <w:sz w:val="22"/>
-        </w:rPr>
-      </w:pPr>
-      <w:r>
-        <w:rPr>
-          <w:rFonts w:ascii="Palatino Linotype" w:hAnsi="Palatino Linotype"/>
-          <w:sz w:val="22"/>
-        </w:rPr>
-        <w:t xml:space="preserve">I would like </w:t>
-      </w:r>
-      <w:r>
-        <w:rPr>
-          <w:rFonts w:ascii="Palatino Linotype" w:hAnsi="Palatino Linotype"/>
-          <w:sz w:val="22"/>
-        </w:rPr>
-        <w:t xml:space="preserve">to clarify that I </w:t>
-      </w:r>
-      <w:r>
-        <w:rPr>
-          <w:rFonts w:ascii="Palatino Linotype" w:hAnsi="Palatino Linotype"/>
-          <w:sz w:val="22"/>
-        </w:rPr>
-        <w:t xml:space="preserve">did not use institutional email addresses for this submission due to specific circumstances. </w:t>
-      </w:r>
-      <w:r>
-        <w:rPr>
-          <w:rFonts w:ascii="Palatino Linotype" w:hAnsi="Palatino Linotype"/>
-          <w:sz w:val="22"/>
-        </w:rPr>
-        <w:t>My</w:t>
-      </w:r>
-      <w:r>
-        <w:rPr>
-          <w:rFonts w:ascii="Palatino Linotype" w:hAnsi="Palatino Linotype"/>
-          <w:sz w:val="22"/>
-        </w:rPr>
-        <w:t xml:space="preserve"> school is </w:t>
-      </w:r>
-      <w:r>
-        <w:rPr>
-          <w:rFonts w:ascii="Palatino Linotype" w:hAnsi="Palatino Linotype"/>
-          <w:sz w:val="22"/>
-        </w:rPr>
-        <w:t xml:space="preserve">Information Engineering University, Zhengzhou, </w:t>
-      </w:r>
-      <w:r>
-        <w:rPr>
-          <w:rFonts w:ascii="Palatino Linotype" w:hAnsi="Palatino Linotype"/>
-          <w:sz w:val="22"/>
-        </w:rPr>
-        <w:t>Henan, China</w:t>
-      </w:r>
-      <w:r>
-        <w:rPr>
-          <w:rFonts w:ascii="Palatino Linotype" w:hAnsi="Palatino Linotype"/>
-          <w:sz w:val="22"/>
-        </w:rPr>
-        <w:t>.</w:t>
-      </w:r>
-      <w:r>
-        <w:rPr>
-          <w:rFonts w:ascii="Palatino Linotype" w:hAnsi="Palatino Linotype" w:hint="eastAsia"/>
-          <w:sz w:val="22"/>
-        </w:rPr>
-        <w:t xml:space="preserve"> </w:t>
-      </w:r>
-      <w:r>
-        <w:rPr>
-          <w:rFonts w:ascii="Palatino Linotype" w:hAnsi="Palatino Linotype"/>
-          <w:sz w:val="22"/>
-        </w:rPr>
-        <w:t>Current</w:t>
-      </w:r>
-      <w:r>
-        <w:rPr>
-          <w:rFonts w:ascii="Palatino Linotype" w:hAnsi="Palatino Linotype"/>
-          <w:sz w:val="22"/>
-        </w:rPr>
-        <w:t>ly, my</w:t>
-      </w:r>
-      <w:r>
-        <w:rPr>
-          <w:rFonts w:ascii="Palatino Linotype" w:hAnsi="Palatino Linotype"/>
-          <w:sz w:val="22"/>
-        </w:rPr>
-        <w:t xml:space="preserve"> organization does not provide institutional email addresses f</w:t>
-      </w:r>
-      <w:r>
-        <w:rPr>
-          <w:rFonts w:ascii="Palatino Linotype" w:hAnsi="Palatino Linotype"/>
-          <w:sz w:val="22"/>
-        </w:rPr>
-        <w:t>or team members, which is why I</w:t>
-      </w:r>
-      <w:r>
-        <w:rPr>
-          <w:rFonts w:ascii="Palatino Linotype" w:hAnsi="Palatino Linotype"/>
-          <w:sz w:val="22"/>
-        </w:rPr>
-        <w:t xml:space="preserve"> have used personal email addresses for commu</w:t>
-      </w:r>
-      <w:r>
-        <w:rPr>
-          <w:rFonts w:ascii="Palatino Linotype" w:hAnsi="Palatino Linotype"/>
-          <w:sz w:val="22"/>
-        </w:rPr>
-        <w:t xml:space="preserve">nication and paper submission. </w:t>
-      </w:r>
-    </w:p>
-    <w:p>
-      <w:pPr>
-        <w:jc w:val="both"/>
-        <w:rPr>
-          <w:rFonts w:ascii="Palatino Linotype" w:hAnsi="Palatino Linotype"/>
-          <w:sz w:val="22"/>
-        </w:rPr>
-      </w:pPr>
-    </w:p>
-    <w:p>
-      <w:pPr>
-        <w:ind w:firstLineChars="200" w:firstLine="440"/>
-        <w:jc w:val="both"/>
-        <w:rPr>
-          <w:rFonts w:ascii="Palatino Linotype" w:hAnsi="Palatino Linotype"/>
-          <w:sz w:val="22"/>
-        </w:rPr>
-      </w:pPr>
-      <w:r>
-        <w:rPr>
-          <w:rFonts w:ascii="Palatino Linotype" w:hAnsi="Palatino Linotype"/>
-          <w:sz w:val="22"/>
-        </w:rPr>
-        <w:t>In order to prove the authenticity of my school, I provide articles published in your journal by other authors of my school:</w:t>
-      </w:r>
-    </w:p>
-    <w:p>
-      <w:pPr>
-        <w:ind w:firstLineChars="200" w:firstLine="440"/>
-        <w:jc w:val="both"/>
-        <w:rPr>
-          <w:rFonts w:ascii="Palatino Linotype" w:hAnsi="Palatino Linotype"/>
-          <w:sz w:val="22"/>
-        </w:rPr>
-      </w:pPr>
-    </w:p>
-    <w:p>
-      <w:pPr>
-        <w:widowControl w:val="0"/>
-        <w:numPr>
-          <w:ilvl w:val="0"/>
-          <w:numId w:val="2"/>
-        </w:numPr>
-        <w:jc w:val="both"/>
-        <w:rPr>
-          <w:rFonts w:ascii="Palatino Linotype" w:hAnsi="Palatino Linotype" w:cs="Times New Roman"/>
-          <w:kern w:val="2"/>
-          <w:sz w:val="22"/>
-        </w:rPr>
-      </w:pPr>
-      <w:r>
-        <w:rPr>
-          <w:rFonts w:ascii="Palatino Linotype" w:hAnsi="Palatino Linotype" w:cs="Times New Roman"/>
-          <w:kern w:val="2"/>
-          <w:sz w:val="22"/>
-        </w:rPr>
-        <w:t xml:space="preserve">Zhou J, Ben J, Huang X, Wang R, Liang, X, Ding J, Liang </w:t>
-      </w:r>
-      <w:r>
-        <w:rPr>
-          <w:rFonts w:ascii="Palatino Linotype" w:hAnsi="Palatino Linotype" w:cs="Times New Roman"/>
-          <w:kern w:val="2"/>
-          <w:sz w:val="22"/>
-        </w:rPr>
-        <w:t xml:space="preserve">Q. Efficient cell navigation methods and applications of an aperture 4 hexagonal discrete global grid system. International Journal of Geographical Information Science, </w:t>
-      </w:r>
-      <w:r>
-        <w:rPr>
-          <w:rFonts w:ascii="Palatino Linotype" w:hAnsi="Palatino Linotype" w:cs="Times New Roman"/>
-          <w:kern w:val="2"/>
-          <w:sz w:val="22"/>
-        </w:rPr>
-        <w:t xml:space="preserve">2022, </w:t>
-      </w:r>
-      <w:r>
-        <w:rPr>
-          <w:rFonts w:ascii="Palatino Linotype" w:hAnsi="Palatino Linotype" w:cs="Times New Roman"/>
-          <w:kern w:val="2"/>
-          <w:sz w:val="22"/>
-        </w:rPr>
-        <w:t xml:space="preserve">37(3), 529–549. </w:t>
-      </w:r>
-      <w:hyperlink r:id="rId39" w:history="1">
-        <w:r>
-          <w:rPr>
-            <w:rStyle w:val="a4"/>
-            <w:rFonts w:ascii="Palatino Linotype" w:hAnsi="Palatino Linotype" w:cs="Times New Roman"/>
-            <w:kern w:val="2"/>
-            <w:sz w:val="22"/>
-          </w:rPr>
-          <w:t>https://doi.org/10.1080/13658816.2022.2125972</w:t>
-        </w:r>
-      </w:hyperlink>
-    </w:p>
-    <w:p>
-      <w:pPr>
-        <w:widowControl w:val="0"/>
-        <w:numPr>
-          <w:ilvl w:val="0"/>
-          <w:numId w:val="2"/>
-        </w:numPr>
-        <w:jc w:val="both"/>
-        <w:rPr>
-          <w:rFonts w:ascii="Palatino Linotype" w:hAnsi="Palatino Linotype" w:cs="Times New Roman"/>
-          <w:kern w:val="2"/>
-          <w:sz w:val="22"/>
-        </w:rPr>
-      </w:pPr>
-      <w:r>
-        <w:rPr>
-          <w:rFonts w:ascii="Palatino Linotype" w:hAnsi="Palatino Linotype" w:cs="Times New Roman"/>
-          <w:kern w:val="2"/>
-          <w:sz w:val="22"/>
-        </w:rPr>
-        <w:t>Wang R, Ben J, Zhou J, Zheng M</w:t>
-      </w:r>
-      <w:r>
-        <w:rPr>
-          <w:rFonts w:ascii="Palatino Linotype" w:hAnsi="Palatino Linotype" w:cs="Times New Roman"/>
-          <w:kern w:val="2"/>
-          <w:sz w:val="22"/>
-        </w:rPr>
-        <w:t xml:space="preserve">. A generic encoding and operation scheme for mixed aperture three and four hexagonal discrete global grid systems. International Journal of Geographical Information Science, </w:t>
-      </w:r>
-      <w:r>
-        <w:rPr>
-          <w:rFonts w:ascii="Palatino Linotype" w:hAnsi="Palatino Linotype" w:cs="Times New Roman"/>
-          <w:kern w:val="2"/>
-          <w:sz w:val="22"/>
-        </w:rPr>
-        <w:t xml:space="preserve">2020, </w:t>
-      </w:r>
-      <w:r>
-        <w:rPr>
-          <w:rFonts w:ascii="Palatino Linotype" w:hAnsi="Palatino Linotype" w:cs="Times New Roman"/>
-          <w:kern w:val="2"/>
-          <w:sz w:val="22"/>
-        </w:rPr>
-        <w:t xml:space="preserve">35(3), 513–555. </w:t>
-      </w:r>
-      <w:hyperlink r:id="rId40" w:history="1">
-        <w:r>
-          <w:rPr>
-            <w:rStyle w:val="a4"/>
-            <w:rFonts w:ascii="Palatino Linotype" w:hAnsi="Palatino Linotype" w:cs="Times New Roman"/>
-            <w:kern w:val="2"/>
-            <w:sz w:val="22"/>
-          </w:rPr>
-          <w:t>https://doi.org/10.1080/13658816.2020.1763363</w:t>
-        </w:r>
-      </w:hyperlink>
-    </w:p>
-    <w:p>
-      <w:pPr>
-        <w:jc w:val="both"/>
-        <w:rPr>
-          <w:rFonts w:ascii="Palatino Linotype" w:hAnsi="Palatino Linotype"/>
-          <w:sz w:val="22"/>
-        </w:rPr>
-      </w:pPr>
-    </w:p>
-    <w:p>
-      <w:pPr>
-        <w:ind w:firstLineChars="200" w:firstLine="440"/>
-        <w:jc w:val="both"/>
-        <w:rPr>
-          <w:rFonts w:ascii="Palatino Linotype" w:hAnsi="Palatino Linotype"/>
-          <w:sz w:val="22"/>
-        </w:rPr>
-      </w:pPr>
-      <w:r>
-        <w:rPr>
-          <w:rFonts w:ascii="Palatino Linotype" w:hAnsi="Palatino Linotype"/>
-          <w:sz w:val="22"/>
-        </w:rPr>
-        <w:t>Additionally, I have included relevant papers for the editor's verifica</w:t>
-      </w:r>
-      <w:r>
-        <w:rPr>
-          <w:rFonts w:ascii="Palatino Linotype" w:hAnsi="Palatino Linotype"/>
-          <w:sz w:val="22"/>
-        </w:rPr>
-        <w:t xml:space="preserve">tion. </w:t>
-      </w:r>
-      <w:r>
-        <w:rPr>
-          <w:rFonts w:ascii="Palatino Linotype" w:hAnsi="Palatino Linotype"/>
-          <w:sz w:val="22"/>
-        </w:rPr>
-        <w:t>The articles are as follows:</w:t>
-      </w:r>
-    </w:p>
-    <w:p>
-      <w:pPr>
-        <w:ind w:firstLineChars="200" w:firstLine="440"/>
-        <w:jc w:val="both"/>
-        <w:rPr>
-          <w:rFonts w:ascii="Palatino Linotype" w:hAnsi="Palatino Linotype"/>
-          <w:sz w:val="22"/>
-        </w:rPr>
-      </w:pPr>
-    </w:p>
-    <w:p>
-      <w:pPr>
-        <w:pStyle w:val="af0"/>
-        <w:numPr>
-          <w:ilvl w:val="0"/>
-          <w:numId w:val="4"/>
-        </w:numPr>
-        <w:ind w:firstLineChars="0"/>
-        <w:rPr>
-          <w:rStyle w:val="a4"/>
-          <w:rFonts w:ascii="Palatino Linotype" w:hAnsi="Palatino Linotype" w:cs="Times New Roman"/>
-          <w:color w:val="auto"/>
-          <w:kern w:val="2"/>
-          <w:sz w:val="22"/>
-          <w:u w:val="none"/>
-        </w:rPr>
-      </w:pPr>
-      <w:r>
-        <w:rPr>
-          <w:rFonts w:ascii="Palatino Linotype" w:hAnsi="Palatino Linotype" w:cs="Times New Roman"/>
-          <w:kern w:val="2"/>
-          <w:sz w:val="22"/>
-        </w:rPr>
-        <w:t>Zhao X</w:t>
-      </w:r>
-      <w:r>
-        <w:rPr>
-          <w:rFonts w:ascii="Palatino Linotype" w:hAnsi="Palatino Linotype" w:cs="Times New Roman"/>
-          <w:kern w:val="2"/>
-          <w:sz w:val="22"/>
-        </w:rPr>
-        <w:t xml:space="preserve">, </w:t>
-      </w:r>
-      <w:r>
-        <w:rPr>
-          <w:rFonts w:ascii="Palatino Linotype" w:hAnsi="Palatino Linotype" w:cs="Times New Roman"/>
-          <w:kern w:val="2"/>
-          <w:sz w:val="22"/>
-        </w:rPr>
-        <w:t>Cao Y</w:t>
-      </w:r>
-      <w:r>
-        <w:rPr>
-          <w:rFonts w:ascii="Palatino Linotype" w:hAnsi="Palatino Linotype" w:cs="Times New Roman"/>
-          <w:kern w:val="2"/>
-          <w:sz w:val="22"/>
-        </w:rPr>
-        <w:t xml:space="preserve">, Wang J, </w:t>
-      </w:r>
-      <w:r>
-        <w:rPr>
-          <w:rFonts w:ascii="Palatino Linotype" w:hAnsi="Palatino Linotype" w:cs="Times New Roman"/>
-          <w:kern w:val="2"/>
-          <w:sz w:val="22"/>
-        </w:rPr>
-        <w:t>Fan X</w:t>
-      </w:r>
-      <w:r>
-        <w:rPr>
-          <w:rFonts w:ascii="Palatino Linotype" w:hAnsi="Palatino Linotype" w:cs="Times New Roman"/>
-          <w:kern w:val="2"/>
-          <w:sz w:val="22"/>
-        </w:rPr>
-        <w:t xml:space="preserve">, </w:t>
-      </w:r>
-      <w:r>
-        <w:rPr>
-          <w:rFonts w:ascii="Palatino Linotype" w:hAnsi="Palatino Linotype" w:cs="Times New Roman"/>
-          <w:b/>
-          <w:kern w:val="2"/>
-          <w:sz w:val="22"/>
-        </w:rPr>
-        <w:t>Chen M</w:t>
-      </w:r>
-      <w:r>
-        <w:rPr>
-          <w:rFonts w:ascii="Palatino Linotype" w:hAnsi="Palatino Linotype" w:cs="Times New Roman"/>
-          <w:kern w:val="2"/>
-          <w:sz w:val="22"/>
-        </w:rPr>
-        <w:t xml:space="preserve">. A hierarchical </w:t>
-      </w:r>
-      <w:proofErr w:type="spellStart"/>
-      <w:r>
-        <w:rPr>
-          <w:rFonts w:ascii="Palatino Linotype" w:hAnsi="Palatino Linotype" w:cs="Times New Roman"/>
-          <w:kern w:val="2"/>
-          <w:sz w:val="22"/>
-        </w:rPr>
-        <w:t>spatio</w:t>
-      </w:r>
-      <w:proofErr w:type="spellEnd"/>
-      <w:r>
-        <w:rPr>
-          <w:rFonts w:ascii="Palatino Linotype" w:hAnsi="Palatino Linotype" w:cs="Times New Roman"/>
-          <w:kern w:val="2"/>
-          <w:sz w:val="22"/>
-        </w:rPr>
-        <w:t xml:space="preserve">‐temporal object knowledge graph model for dynamic scene </w:t>
-      </w:r>
-      <w:r>
-        <w:rPr>
-          <w:rFonts w:ascii="Palatino Linotype" w:hAnsi="Palatino Linotype" w:cs="Times New Roman"/>
-          <w:kern w:val="2"/>
-          <w:sz w:val="22"/>
-        </w:rPr>
-        <w:t>representation</w:t>
-      </w:r>
-      <w:r>
-        <w:rPr>
-          <w:rFonts w:ascii="Palatino Linotype" w:hAnsi="Palatino Linotype" w:cs="Times New Roman"/>
-          <w:kern w:val="2"/>
-          <w:sz w:val="22"/>
-        </w:rPr>
-        <w:t>. Transactions in GIS, 2023, 27(7): 1992-2016.</w:t>
-      </w:r>
-      <w:r>
-        <w:t xml:space="preserve"> </w:t>
-      </w:r>
-      <w:r>
-        <w:rPr>
-          <w:rStyle w:val="a4"/>
-          <w:rFonts w:ascii="Palatino Linotype" w:hAnsi="Palatino Linotype" w:cs="Times New Roman"/>
-          <w:kern w:val="2"/>
-          <w:sz w:val="22"/>
-        </w:rPr>
-        <w:t>https://doi.org/10.1111/tgis.13109</w:t>
-      </w:r>
-    </w:p>
-    <w:p>
-      <w:pPr>
-        <w:widowControl w:val="0"/>
-        <w:numPr>
-          <w:ilvl w:val="0"/>
-          <w:numId w:val="4"/>
-        </w:numPr>
-        <w:jc w:val="both"/>
-        <w:rPr>
-          <w:rFonts w:ascii="Palatino Linotype" w:hAnsi="Palatino Linotype" w:cs="Times New Roman"/>
-          <w:kern w:val="2"/>
-          <w:sz w:val="22"/>
-        </w:rPr>
-      </w:pPr>
-      <w:r>
-        <w:rPr>
-          <w:rFonts w:ascii="Palatino Linotype" w:hAnsi="Palatino Linotype"/>
-          <w:sz w:val="22"/>
-        </w:rPr>
-        <w:t>Yang Z</w:t>
-      </w:r>
-      <w:r>
-        <w:rPr>
-          <w:rFonts w:ascii="Palatino Linotype" w:hAnsi="Palatino Linotype"/>
-          <w:sz w:val="22"/>
-        </w:rPr>
-        <w:t>,</w:t>
-      </w:r>
-      <w:r>
-        <w:rPr>
-          <w:rFonts w:ascii="Palatino Linotype" w:hAnsi="Palatino Linotype"/>
-          <w:sz w:val="22"/>
-        </w:rPr>
-        <w:t xml:space="preserve"> </w:t>
-      </w:r>
-      <w:r>
-        <w:rPr>
-          <w:rFonts w:ascii="Palatino Linotype" w:hAnsi="Palatino Linotype"/>
-          <w:sz w:val="22"/>
-        </w:rPr>
-        <w:t>Hua Y</w:t>
-      </w:r>
-      <w:r>
-        <w:rPr>
-          <w:rFonts w:ascii="Palatino Linotype" w:hAnsi="Palatino Linotype"/>
-          <w:sz w:val="22"/>
-        </w:rPr>
-        <w:t>;</w:t>
-      </w:r>
-      <w:r>
-        <w:rPr>
-          <w:rFonts w:ascii="Palatino Linotype" w:hAnsi="Palatino Linotype"/>
-          <w:sz w:val="22"/>
-        </w:rPr>
-        <w:t xml:space="preserve"> </w:t>
-      </w:r>
-      <w:r>
-        <w:rPr>
-          <w:rFonts w:ascii="Palatino Linotype" w:hAnsi="Palatino Linotype"/>
-          <w:sz w:val="22"/>
-        </w:rPr>
-        <w:t>Cao Y</w:t>
-      </w:r>
-      <w:r>
-        <w:rPr>
-          <w:rFonts w:ascii="Palatino Linotype" w:hAnsi="Palatino Linotype"/>
-          <w:sz w:val="22"/>
-        </w:rPr>
-        <w:t>,</w:t>
-      </w:r>
-      <w:r>
-        <w:rPr>
-          <w:rFonts w:ascii="Palatino Linotype" w:hAnsi="Palatino Linotype"/>
-          <w:sz w:val="22"/>
-        </w:rPr>
-        <w:t xml:space="preserve"> </w:t>
-      </w:r>
-      <w:r>
-        <w:rPr>
-          <w:rFonts w:ascii="Palatino Linotype" w:hAnsi="Palatino Linotype"/>
-          <w:sz w:val="22"/>
-        </w:rPr>
-        <w:t>Zhao X</w:t>
-      </w:r>
-      <w:r>
-        <w:rPr>
-          <w:rFonts w:ascii="Palatino Linotype" w:hAnsi="Palatino Linotype"/>
-          <w:sz w:val="22"/>
-        </w:rPr>
-        <w:t>,</w:t>
-      </w:r>
-      <w:r>
-        <w:rPr>
-          <w:rFonts w:ascii="Palatino Linotype" w:hAnsi="Palatino Linotype"/>
-          <w:sz w:val="22"/>
-        </w:rPr>
-        <w:t xml:space="preserve"> </w:t>
-      </w:r>
-      <w:r>
-        <w:rPr>
-          <w:rFonts w:ascii="Palatino Linotype" w:hAnsi="Palatino Linotype"/>
-          <w:b/>
-          <w:sz w:val="22"/>
-        </w:rPr>
-        <w:t>Chen M</w:t>
-      </w:r>
-      <w:r>
-        <w:rPr>
-          <w:rFonts w:ascii="Palatino Linotype" w:hAnsi="Palatino Linotype"/>
-          <w:sz w:val="22"/>
-        </w:rPr>
-        <w:t>.</w:t>
-      </w:r>
-      <w:r>
-        <w:rPr>
-          <w:rFonts w:ascii="Palatino Linotype" w:hAnsi="Palatino Linotype" w:cs="Times New Roman"/>
-          <w:kern w:val="2"/>
-          <w:sz w:val="22"/>
-        </w:rPr>
-        <w:t xml:space="preserve"> </w:t>
-      </w:r>
-      <w:r>
-        <w:rPr>
-          <w:rFonts w:ascii="Palatino Linotype" w:hAnsi="Palatino Linotype" w:cs="Times New Roman"/>
-          <w:kern w:val="2"/>
-          <w:sz w:val="22"/>
-        </w:rPr>
-        <w:t xml:space="preserve">Network Patterns of </w:t>
-      </w:r>
-      <w:proofErr w:type="spellStart"/>
-      <w:r>
-        <w:rPr>
-          <w:rFonts w:ascii="Palatino Linotype" w:hAnsi="Palatino Linotype" w:cs="Times New Roman"/>
-          <w:kern w:val="2"/>
-          <w:sz w:val="22"/>
-        </w:rPr>
-        <w:t>Zhongyuan</w:t>
-      </w:r>
-      <w:proofErr w:type="spellEnd"/>
-      <w:r>
-        <w:rPr>
-          <w:rFonts w:ascii="Palatino Linotype" w:hAnsi="Palatino Linotype" w:cs="Times New Roman"/>
-          <w:kern w:val="2"/>
-          <w:sz w:val="22"/>
-        </w:rPr>
-        <w:t xml:space="preserve"> Urban Agglomeration in China Based on Baidu Migration Data</w:t>
-      </w:r>
-      <w:r>
-        <w:rPr>
-          <w:rFonts w:ascii="Palatino Linotype" w:hAnsi="Palatino Linotype" w:cs="Times New Roman"/>
-          <w:kern w:val="2"/>
-          <w:sz w:val="22"/>
-        </w:rPr>
-        <w:t xml:space="preserve">. </w:t>
-      </w:r>
-      <w:r>
-        <w:rPr>
-          <w:rFonts w:ascii="Palatino Linotype" w:hAnsi="Palatino Linotype" w:cs="Times New Roman"/>
-          <w:kern w:val="2"/>
-          <w:sz w:val="22"/>
-        </w:rPr>
-        <w:t>ISPRS International Journal of Geo-Information</w:t>
-      </w:r>
-      <w:r>
-        <w:rPr>
-          <w:rFonts w:ascii="Palatino Linotype" w:hAnsi="Palatino Linotype" w:cs="Times New Roman"/>
-          <w:kern w:val="2"/>
-          <w:sz w:val="22"/>
-        </w:rPr>
-        <w:t xml:space="preserve">. </w:t>
-      </w:r>
-      <w:r>
-        <w:rPr>
-          <w:rFonts w:ascii="Palatino Linotype" w:hAnsi="Palatino Linotype" w:cs="Times New Roman"/>
-          <w:kern w:val="2"/>
-          <w:sz w:val="22"/>
-        </w:rPr>
-        <w:t>2022</w:t>
-      </w:r>
-      <w:r>
-        <w:rPr>
-          <w:rFonts w:ascii="Palatino Linotype" w:hAnsi="Palatino Linotype" w:cs="Times New Roman"/>
-          <w:kern w:val="2"/>
-          <w:sz w:val="22"/>
-        </w:rPr>
-        <w:t xml:space="preserve">, </w:t>
-      </w:r>
-      <w:r>
-        <w:rPr>
-          <w:rFonts w:ascii="Palatino Linotype" w:hAnsi="Palatino Linotype" w:cs="Times New Roman"/>
-          <w:kern w:val="2"/>
-          <w:sz w:val="22"/>
-        </w:rPr>
-        <w:t>11</w:t>
-      </w:r>
-      <w:r>
-        <w:rPr>
-          <w:rFonts w:ascii="Palatino Linotype" w:hAnsi="Palatino Linotype" w:cs="Times New Roman"/>
-          <w:kern w:val="2"/>
-          <w:sz w:val="22"/>
-        </w:rPr>
-        <w:t>(1)</w:t>
-      </w:r>
-      <w:r>
-        <w:rPr>
-          <w:rFonts w:ascii="Palatino Linotype" w:hAnsi="Palatino Linotype" w:cs="Times New Roman"/>
-          <w:kern w:val="2"/>
-          <w:sz w:val="22"/>
-        </w:rPr>
-        <w:t>: 62</w:t>
-      </w:r>
-      <w:r>
-        <w:rPr>
-          <w:rFonts w:ascii="Palatino Linotype" w:hAnsi="Palatino Linotype" w:cs="Times New Roman" w:hint="eastAsia"/>
-          <w:kern w:val="2"/>
-          <w:sz w:val="22"/>
-        </w:rPr>
-        <w:t>.</w:t>
-      </w:r>
-      <w:r>
-        <w:rPr>
-          <w:rFonts w:ascii="Palatino Linotype" w:hAnsi="Palatino Linotype" w:cs="Times New Roman"/>
-          <w:kern w:val="2"/>
-          <w:sz w:val="22"/>
-        </w:rPr>
-        <w:t xml:space="preserve"> </w:t>
-      </w:r>
-      <w:r>
-        <w:rPr>
-          <w:rStyle w:val="a4"/>
-          <w:rFonts w:ascii="Palatino Linotype" w:hAnsi="Palatino Linotype" w:cs="Times New Roman"/>
-          <w:kern w:val="2"/>
-          <w:sz w:val="22"/>
-        </w:rPr>
-        <w:t>https://doi.org/10.3390/ijgi11010062</w:t>
-      </w:r>
-    </w:p>
-    <w:p>
-      <w:pPr>
-        <w:jc w:val="both"/>
-        <w:rPr>
-          <w:rFonts w:ascii="Palatino Linotype" w:hAnsi="Palatino Linotype"/>
-          <w:sz w:val="22"/>
-        </w:rPr>
-      </w:pPr>
-    </w:p>
-    <w:p>
-      <w:pPr>
-        <w:ind w:firstLine="420"/>
-        <w:jc w:val="both"/>
-        <w:rPr>
-          <w:rFonts w:ascii="Palatino Linotype" w:hAnsi="Palatino Linotype"/>
-          <w:sz w:val="22"/>
-        </w:rPr>
-      </w:pPr>
-      <w:r>
-        <w:rPr>
-          <w:rFonts w:ascii="Palatino Linotype" w:hAnsi="Palatino Linotype"/>
-          <w:sz w:val="22"/>
-        </w:rPr>
-        <w:t xml:space="preserve">I </w:t>
-      </w:r>
-      <w:r>
-        <w:rPr>
-          <w:rFonts w:ascii="Palatino Linotype" w:hAnsi="Palatino Linotype"/>
-          <w:sz w:val="22"/>
-        </w:rPr>
-        <w:t xml:space="preserve">fully understand and appreciate the necessity of using </w:t>
-      </w:r>
-      <w:r>
-        <w:rPr>
-          <w:rFonts w:ascii="Palatino Linotype" w:hAnsi="Palatino Linotype"/>
-          <w:sz w:val="22"/>
-        </w:rPr>
-        <w:t>institutional email addresses. I</w:t>
-      </w:r>
-      <w:r>
-        <w:rPr>
-          <w:rFonts w:ascii="Palatino Linotype" w:hAnsi="Palatino Linotype"/>
-          <w:sz w:val="22"/>
-        </w:rPr>
-        <w:t xml:space="preserve"> assure you that </w:t>
-      </w:r>
-      <w:r>
-        <w:rPr>
-          <w:rFonts w:ascii="Palatino Linotype" w:hAnsi="Palatino Linotype"/>
-          <w:sz w:val="22"/>
-        </w:rPr>
-        <w:t>my</w:t>
-      </w:r>
-      <w:r>
-        <w:rPr>
-          <w:rFonts w:ascii="Palatino Linotype" w:hAnsi="Palatino Linotype"/>
-          <w:sz w:val="22"/>
-        </w:rPr>
-        <w:t xml:space="preserve"> researc</w:t>
-      </w:r>
-      <w:r>
-        <w:rPr>
-          <w:rFonts w:ascii="Palatino Linotype" w:hAnsi="Palatino Linotype"/>
-          <w:sz w:val="22"/>
-        </w:rPr>
-        <w:t xml:space="preserve">h work is fully supported by my institution. </w:t>
-      </w:r>
-      <w:r>
-        <w:rPr>
-          <w:rFonts w:ascii="Palatino Linotype" w:hAnsi="Palatino Linotype"/>
-          <w:sz w:val="22"/>
-        </w:rPr>
-        <w:t xml:space="preserve">If the editors need any additional information or have any other related issues, </w:t>
-      </w:r>
-      <w:r>
-        <w:rPr>
-          <w:rFonts w:ascii="Palatino Linotype" w:hAnsi="Palatino Linotype"/>
-          <w:sz w:val="22"/>
-        </w:rPr>
-        <w:t>I</w:t>
-      </w:r>
-      <w:r>
-        <w:rPr>
-          <w:rFonts w:ascii="Palatino Linotype" w:hAnsi="Palatino Linotype"/>
-          <w:sz w:val="22"/>
-        </w:rPr>
-        <w:t xml:space="preserve"> will actively cooperate and provide the required supporting documents.</w:t>
-      </w:r>
-    </w:p>
-    <w:p>
-      <w:pPr>
-        <w:jc w:val="both"/>
-        <w:rPr>
-          <w:rFonts w:ascii="Palatino Linotype" w:hAnsi="Palatino Linotype"/>
-          <w:sz w:val="22"/>
-        </w:rPr>
-      </w:pPr>
-    </w:p>
-    <w:p>
-      <w:pPr>
-        <w:jc w:val="both"/>
-        <w:rPr>
-          <w:rFonts w:ascii="Palatino Linotype" w:hAnsi="Palatino Linotype"/>
-          <w:sz w:val="22"/>
-        </w:rPr>
-      </w:pPr>
-      <w:r>
-        <w:rPr>
-          <w:rFonts w:ascii="Palatino Linotype" w:hAnsi="Palatino Linotype"/>
-          <w:sz w:val="22"/>
-        </w:rPr>
-        <w:t>Yours sincerely,</w:t>
-      </w:r>
-    </w:p>
-    <w:p>
-      <w:pPr>
-        <w:jc w:val="both"/>
-        <w:rPr>
-          <w:rFonts w:ascii="Palatino Linotype" w:hAnsi="Palatino Linotype"/>
-          <w:sz w:val="22"/>
-        </w:rPr>
-      </w:pPr>
-      <w:proofErr w:type="spellStart"/>
-      <w:r>
-        <w:rPr>
-          <w:rFonts w:ascii="Palatino Linotype" w:hAnsi="Palatino Linotype"/>
-          <w:sz w:val="22"/>
-        </w:rPr>
-        <w:t>Minjie</w:t>
-      </w:r>
-      <w:proofErr w:type="spellEnd"/>
-      <w:r>
-        <w:rPr>
-          <w:rFonts w:ascii="Palatino Linotype" w:hAnsi="Palatino Linotype"/>
-          <w:sz w:val="22"/>
-        </w:rPr>
-        <w:t xml:space="preserve"> </w:t>
-      </w:r>
-      <w:r>
-        <w:rPr>
-          <w:rFonts w:ascii="Palatino Linotype" w:hAnsi="Palatino Linotype"/>
-          <w:sz w:val="22"/>
-        </w:rPr>
-        <w:t>Chen</w:t>
-      </w:r>
-      <w:r>
-        <w:rPr>
-          <w:rFonts w:ascii="Palatino Linotype" w:hAnsi="Palatino Linotype"/>
-          <w:sz w:val="22"/>
-        </w:rPr>
-        <w:t xml:space="preserve"> </w:t>
-      </w:r>
-    </w:p>
-    <w:p>
-      <w:pPr>
-        <w:jc w:val="both"/>
-        <w:rPr>
-          <w:rFonts w:ascii="Palatino Linotype" w:hAnsi="Palatino Linotype"/>
-          <w:sz w:val="22"/>
-        </w:rPr>
-      </w:pPr>
-      <w:r>
-        <w:rPr>
-          <w:rFonts w:ascii="Palatino Linotype" w:hAnsi="Palatino Linotype"/>
-          <w:sz w:val="22"/>
-        </w:rPr>
-        <w:t>Institute of Geographic Space Information,</w:t>
-      </w:r>
-    </w:p>
-    <w:p>
-      <w:pPr>
-        <w:jc w:val="both"/>
-        <w:rPr>
-          <w:rFonts w:ascii="Palatino Linotype" w:hAnsi="Palatino Linotype"/>
-          <w:sz w:val="22"/>
-        </w:rPr>
-      </w:pPr>
-      <w:r>
-        <w:rPr>
-          <w:rFonts w:ascii="Palatino Linotype" w:hAnsi="Palatino Linotype"/>
-          <w:sz w:val="22"/>
-        </w:rPr>
-        <w:t>Information Engineering University</w:t>
-      </w:r>
-      <w:r>
-        <w:rPr>
-          <w:rFonts w:ascii="Palatino Linotype" w:hAnsi="Palatino Linotype"/>
-          <w:sz w:val="22"/>
-        </w:rPr>
-        <w:t>, Zhengzhou 4500</w:t>
-      </w:r>
-      <w:r>
-        <w:rPr>
-          <w:rFonts w:ascii="Palatino Linotype" w:hAnsi="Palatino Linotype"/>
-          <w:sz w:val="22"/>
-        </w:rPr>
-        <w:t>01</w:t>
-      </w:r>
-      <w:r>
-        <w:rPr>
-          <w:rFonts w:ascii="Palatino Linotype" w:hAnsi="Palatino Linotype"/>
-          <w:sz w:val="22"/>
-        </w:rPr>
-        <w:t>, China</w:t>
-      </w:r>
-    </w:p>
-    <w:p>
-      <w:pPr>
-        <w:jc w:val="both"/>
-        <w:rPr>
-          <w:rFonts w:ascii="Palatino Linotype" w:hAnsi="Palatino Linotype"/>
-          <w:sz w:val="22"/>
-        </w:rPr>
-      </w:pPr>
-      <w:r>
-        <w:rPr>
-          <w:rFonts w:ascii="Palatino Linotype" w:hAnsi="Palatino Linotype"/>
-          <w:sz w:val="22"/>
-        </w:rPr>
-        <w:t xml:space="preserve">E-mail: </w:t>
-      </w:r>
-      <w:hyperlink r:id="rId41" w:history="1">
-        <w:r>
-          <w:rPr>
-            <w:rStyle w:val="a4"/>
-            <w:rFonts w:ascii="Palatino Linotype" w:hAnsi="Palatino Linotype"/>
-            <w:sz w:val="22"/>
-          </w:rPr>
-          <w:t>cmj202112</w:t>
-        </w:r>
-        <w:r>
-          <w:rPr>
-            <w:rStyle w:val="a4"/>
-            <w:rFonts w:ascii="Palatino Linotype" w:hAnsi="Palatino Linotype"/>
-            <w:sz w:val="22"/>
-          </w:rPr>
-          <w:t>@163.com</w:t>
-        </w:r>
-      </w:hyperlink>
-    </w:p>
-    <w:p>
-      <w:pPr>
-        <w:jc w:val="both"/>
-        <w:rPr>
-          <w:rFonts w:ascii="Palatino Linotype" w:hAnsi="Palatino Linotype"/>
-          <w:sz w:val="22"/>
-        </w:rPr>
-      </w:pPr>
-    </w:p>
-    <w:p>
-      <w:pPr>
-        <w:jc w:val="both"/>
-        <w:rPr>
-          <w:rFonts w:ascii="Palatino Linotype" w:hAnsi="Palatino Linotype"/>
-          <w:sz w:val="22"/>
-        </w:rPr>
-      </w:pPr>
-    </w:p>
     <w:sectPr>
-      <w:headerReference w:type="default" r:id="rId42"/>
       <w:pgSz w:w="11906" w:h="16838"/>
       <w:pgMar w:top="1440" w:right="1800" w:bottom="1440" w:left="1800" w:header="851" w:footer="992" w:gutter="0"/>
       <w:cols w:space="425"/>
@@ -4894,74 +2815,6 @@
     </w:p>
   </w:footnote>
 </w:footnotes>
-</file>
-
-<file path=word/header1.xml><?xml version="1.0" encoding="utf-8"?>
-<w:hdr xmlns:wpc="http://schemas.microsoft.com/office/word/2010/wordprocessingCanvas" xmlns:cx="http://schemas.microsoft.com/office/drawing/2014/chartex" xmlns:cx1="http://schemas.microsoft.com/office/drawing/2015/9/8/chartex" xmlns:cx2="http://schemas.microsoft.com/office/drawing/2015/10/21/chartex" xmlns:cx3="http://schemas.microsoft.com/office/drawing/2016/5/9/chartex" xmlns:cx4="http://schemas.microsoft.com/office/drawing/2016/5/10/chartex" xmlns:cx5="http://schemas.microsoft.com/office/drawing/2016/5/11/chartex" xmlns:cx6="http://schemas.microsoft.com/office/drawing/2016/5/12/chartex" xmlns:cx7="http://schemas.microsoft.com/office/drawing/2016/5/13/chartex" xmlns:cx8="http://schemas.microsoft.com/office/drawing/2016/5/14/chartex" xmlns:mc="http://schemas.openxmlformats.org/markup-compatibility/2006" xmlns:aink="http://schemas.microsoft.com/office/drawing/2016/ink" xmlns:am3d="http://schemas.microsoft.com/office/drawing/2017/model3d" xmlns:o="urn:schemas-microsoft-com:office:office" xmlns:oel="http://schemas.microsoft.com/office/2019/extlst" xmlns:r="http://schemas.openxmlformats.org/officeDocument/2006/relationships" xmlns:m="http://schemas.openxmlformats.org/officeDocument/2006/math" xmlns:v="urn:schemas-microsoft-com:vml" xmlns:wp14="http://schemas.microsoft.com/office/word/2010/wordprocessingDrawing" xmlns:wp="http://schemas.openxmlformats.org/drawingml/2006/wordprocessingDrawing" xmlns:w10="urn:schemas-microsoft-com:office:word" xmlns:w="http://schemas.openxmlformats.org/wordprocessingml/2006/main" xmlns:w14="http://schemas.microsoft.com/office/word/2010/wordml" xmlns:w15="http://schemas.microsoft.com/office/word/2012/wordml" xmlns:w16cex="http://schemas.microsoft.com/office/word/2018/wordml/cex" xmlns:w16cid="http://schemas.microsoft.com/office/word/2016/wordml/cid" xmlns:w16="http://schemas.microsoft.com/office/word/2018/wordml" xmlns:w16du="http://schemas.microsoft.com/office/word/2023/wordml/word16du" xmlns:w16sdtdh="http://schemas.microsoft.com/office/word/2020/wordml/sdtdatahash" xmlns:w16se="http://schemas.microsoft.com/office/word/2015/wordml/symex" xmlns:wpg="http://schemas.microsoft.com/office/word/2010/wordprocessingGroup" xmlns:wpi="http://schemas.microsoft.com/office/word/2010/wordprocessingInk" xmlns:wne="http://schemas.microsoft.com/office/word/2006/wordml" xmlns:wps="http://schemas.microsoft.com/office/word/2010/wordprocessingShape" mc:Ignorable="w14 w15 w16se w16cid w16 w16cex w16sdtdh w16du wp14">
-  <w:p>
-    <w:r>
-      <w:rPr>
-        <w:noProof/>
-      </w:rPr>
-      <w:drawing>
-        <wp:anchor distT="0" distB="0" distL="114300" distR="114300" simplePos="0" relativeHeight="251658240" behindDoc="0" locked="0" layoutInCell="1" allowOverlap="1" wp14:anchorId="00E4E2E5" wp14:editId="6269569D">
-          <wp:simplePos x="0" y="0"/>
-          <wp:positionH relativeFrom="column">
-            <wp:posOffset>-957943</wp:posOffset>
-          </wp:positionH>
-          <wp:positionV relativeFrom="paragraph">
-            <wp:posOffset>-395515</wp:posOffset>
-          </wp:positionV>
-          <wp:extent cx="769257" cy="769257"/>
-          <wp:effectExtent l="0" t="0" r="0" b="0"/>
-          <wp:wrapNone/>
-          <wp:docPr id="2" name="图片 2"/>
-          <wp:cNvGraphicFramePr>
-            <a:graphicFrameLocks xmlns:a="http://schemas.openxmlformats.org/drawingml/2006/main" noChangeAspect="1"/>
-          </wp:cNvGraphicFramePr>
-          <a:graphic xmlns:a="http://schemas.openxmlformats.org/drawingml/2006/main">
-            <a:graphicData uri="http://schemas.openxmlformats.org/drawingml/2006/picture">
-              <pic:pic xmlns:pic="http://schemas.openxmlformats.org/drawingml/2006/picture">
-                <pic:nvPicPr>
-                  <pic:cNvPr id="0" name="Picture 1"/>
-                  <pic:cNvPicPr>
-                    <a:picLocks noChangeAspect="1" noChangeArrowheads="1"/>
-                  </pic:cNvPicPr>
-                </pic:nvPicPr>
-                <pic:blipFill>
-                  <a:blip r:embed="rId1">
-                    <a:extLst>
-                      <a:ext uri="{28A0092B-C50C-407E-A947-70E740481C1C}">
-                        <a14:useLocalDpi xmlns:a14="http://schemas.microsoft.com/office/drawing/2010/main" val="0"/>
-                      </a:ext>
-                    </a:extLst>
-                  </a:blip>
-                  <a:srcRect/>
-                  <a:stretch>
-                    <a:fillRect/>
-                  </a:stretch>
-                </pic:blipFill>
-                <pic:spPr bwMode="auto">
-                  <a:xfrm>
-                    <a:off x="0" y="0"/>
-                    <a:ext cx="769257" cy="769257"/>
-                  </a:xfrm>
-                  <a:prstGeom prst="rect">
-                    <a:avLst/>
-                  </a:prstGeom>
-                  <a:noFill/>
-                  <a:ln>
-                    <a:noFill/>
-                  </a:ln>
-                </pic:spPr>
-              </pic:pic>
-            </a:graphicData>
-          </a:graphic>
-        </wp:anchor>
-      </w:drawing>
-    </w:r>
-  </w:p>
-</w:hdr>
 </file>
 
 <file path=word/numbering.xml><?xml version="1.0" encoding="utf-8"?>

</xml_diff>